<commit_message>
updating regressions for ppt
</commit_message>
<xml_diff>
--- a/Final_Deliverables/final_paper_WIP/Final_report-Dating_Experiment.docx
+++ b/Final_Deliverables/final_paper_WIP/Final_report-Dating_Experiment.docx
@@ -328,9 +328,40 @@
       <w:pPr>
         <w:pStyle w:val="Heading2"/>
       </w:pPr>
-      <w:bookmarkStart w:id="27" w:name="research-design-using-roxo-grammar"/>
+      <w:bookmarkStart w:id="27" w:name="research-question"/>
       <w:bookmarkEnd w:id="27"/>
       <w:r>
+        <w:t xml:space="preserve">Research Question</w:t>
+      </w:r>
+    </w:p>
+    <w:p>
+      <w:pPr>
+        <w:pStyle w:val="Heading2"/>
+      </w:pPr>
+      <w:bookmarkStart w:id="28" w:name="hypothesis"/>
+      <w:bookmarkEnd w:id="28"/>
+      <w:r>
+        <w:t xml:space="preserve">Hypothesis</w:t>
+      </w:r>
+    </w:p>
+    <w:p>
+      <w:pPr>
+        <w:pStyle w:val="FirstParagraph"/>
+      </w:pPr>
+      <w:r>
+        <w:t xml:space="preserve">$$ 
+H_0 =&amp;  \\
+H_1 =&amp; 
+$$</w:t>
+      </w:r>
+    </w:p>
+    <w:p>
+      <w:pPr>
+        <w:pStyle w:val="Heading2"/>
+      </w:pPr>
+      <w:bookmarkStart w:id="29" w:name="research-design-using-roxo-grammar"/>
+      <w:bookmarkEnd w:id="29"/>
+      <w:r>
         <w:t xml:space="preserve">Research Design (using ROXO grammar)</w:t>
       </w:r>
     </w:p>
@@ -442,8 +473,8 @@
       <w:pPr>
         <w:pStyle w:val="Heading2"/>
       </w:pPr>
-      <w:bookmarkStart w:id="28" w:name="randomization-engineering"/>
-      <w:bookmarkEnd w:id="28"/>
+      <w:bookmarkStart w:id="30" w:name="randomization-engineering"/>
+      <w:bookmarkEnd w:id="30"/>
       <w:r>
         <w:t xml:space="preserve">Randomization engineering</w:t>
       </w:r>
@@ -511,8 +542,8 @@
       <w:pPr>
         <w:pStyle w:val="Heading2"/>
       </w:pPr>
-      <w:bookmarkStart w:id="29" w:name="experimental-materials-e.g.treatment-materials"/>
-      <w:bookmarkEnd w:id="29"/>
+      <w:bookmarkStart w:id="31" w:name="experimental-materials-e.g.treatment-materials"/>
+      <w:bookmarkEnd w:id="31"/>
       <w:r>
         <w:t xml:space="preserve">Experimental materials (e.g. treatment materials)</w:t>
       </w:r>
@@ -780,7 +811,7 @@
                     </pic:cNvPicPr>
                   </pic:nvPicPr>
                   <pic:blipFill>
-                    <a:blip r:embed="rId30"/>
+                    <a:blip r:embed="rId32"/>
                     <a:stretch>
                       <a:fillRect/>
                     </a:stretch>
@@ -883,7 +914,7 @@
                     </pic:cNvPicPr>
                   </pic:nvPicPr>
                   <pic:blipFill>
-                    <a:blip r:embed="rId31"/>
+                    <a:blip r:embed="rId33"/>
                     <a:stretch>
                       <a:fillRect/>
                     </a:stretch>
@@ -914,8 +945,8 @@
       <w:pPr>
         <w:pStyle w:val="Heading2"/>
       </w:pPr>
-      <w:bookmarkStart w:id="32" w:name="measurement-of-variables"/>
-      <w:bookmarkEnd w:id="32"/>
+      <w:bookmarkStart w:id="34" w:name="measurement-of-variables"/>
+      <w:bookmarkEnd w:id="34"/>
       <w:r>
         <w:t xml:space="preserve">Measurement of variables</w:t>
       </w:r>
@@ -1670,8 +1701,8 @@
       <w:pPr>
         <w:pStyle w:val="Heading2"/>
       </w:pPr>
-      <w:bookmarkStart w:id="33" w:name="modeling-choices"/>
-      <w:bookmarkEnd w:id="33"/>
+      <w:bookmarkStart w:id="35" w:name="modeling-choices"/>
+      <w:bookmarkEnd w:id="35"/>
       <w:r>
         <w:t xml:space="preserve">Modeling choices</w:t>
       </w:r>
@@ -1688,8 +1719,8 @@
       <w:pPr>
         <w:pStyle w:val="Heading2"/>
       </w:pPr>
-      <w:bookmarkStart w:id="34" w:name="experiment-results"/>
-      <w:bookmarkEnd w:id="34"/>
+      <w:bookmarkStart w:id="36" w:name="experiment-results"/>
+      <w:bookmarkEnd w:id="36"/>
       <w:r>
         <w:t xml:space="preserve">Experiment Results</w:t>
       </w:r>
@@ -1712,6 +1743,3977 @@
       </w:r>
       <w:r>
         <w:t xml:space="preserve">Clean, clear, well articulated relationships between your theory, your hypotheses, the numbers that your models produce, and the figures you present</w:t>
+      </w:r>
+    </w:p>
+    <w:p>
+      <w:pPr>
+        <w:pStyle w:val="SourceCode"/>
+      </w:pPr>
+      <w:r>
+        <w:rPr>
+          <w:rStyle w:val="VerbatimChar"/>
+        </w:rPr>
+        <w:t xml:space="preserve">##                                                                                                 profile_image</w:t>
+      </w:r>
+      <w:r>
+        <w:br w:type="textWrapping"/>
+      </w:r>
+      <w:r>
+        <w:rPr>
+          <w:rStyle w:val="VerbatimChar"/>
+        </w:rPr>
+        <w:t xml:space="preserve">## 1 https://images-ssl.gotinder.com/5a11e19e8802dc4401476da7/1080x1080_09ae0c2d-9adc-405a-866d-86a4ef1ae141.jpg</w:t>
+      </w:r>
+      <w:r>
+        <w:br w:type="textWrapping"/>
+      </w:r>
+      <w:r>
+        <w:rPr>
+          <w:rStyle w:val="VerbatimChar"/>
+        </w:rPr>
+        <w:t xml:space="preserve">## 2 https://images-ssl.gotinder.com/59f5da9e1d0f17950c2ddba0/1080x1080_c3716765-d582-4486-b968-6fe99b583429.jpg</w:t>
+      </w:r>
+      <w:r>
+        <w:br w:type="textWrapping"/>
+      </w:r>
+      <w:r>
+        <w:rPr>
+          <w:rStyle w:val="VerbatimChar"/>
+        </w:rPr>
+        <w:t xml:space="preserve">## 3           https://images-ssl.gotinder.com/558e1372af6b25c50e064d2c/6642e34d-a032-483b-abe4-58a5abf30f03.jpg</w:t>
+      </w:r>
+      <w:r>
+        <w:br w:type="textWrapping"/>
+      </w:r>
+      <w:r>
+        <w:rPr>
+          <w:rStyle w:val="VerbatimChar"/>
+        </w:rPr>
+        <w:t xml:space="preserve">## 4           https://images-ssl.gotinder.com/58ecbfb9fb6535500bc827f3/0fea504e-041f-452b-9bd4-475b25c0a6e3.jpg</w:t>
+      </w:r>
+      <w:r>
+        <w:br w:type="textWrapping"/>
+      </w:r>
+      <w:r>
+        <w:rPr>
+          <w:rStyle w:val="VerbatimChar"/>
+        </w:rPr>
+        <w:t xml:space="preserve">## 5 https://images-ssl.gotinder.com/5a05ee4ab56f6be5038b20d0/1080x1080_9a296440-7221-438d-8b13-d90bfff5ac7e.jpg</w:t>
+      </w:r>
+      <w:r>
+        <w:br w:type="textWrapping"/>
+      </w:r>
+      <w:r>
+        <w:rPr>
+          <w:rStyle w:val="VerbatimChar"/>
+        </w:rPr>
+        <w:t xml:space="preserve">## 6 https://images-ssl.gotinder.com/5a0e90a5612b424b01607de6/1080x1080_778dae6d-d52e-4518-981d-8c96b5acdc3d.jpg</w:t>
+      </w:r>
+      <w:r>
+        <w:br w:type="textWrapping"/>
+      </w:r>
+      <w:r>
+        <w:rPr>
+          <w:rStyle w:val="VerbatimChar"/>
+        </w:rPr>
+        <w:t xml:space="preserve">##                                   name age                      detail_1</w:t>
+      </w:r>
+      <w:r>
+        <w:br w:type="textWrapping"/>
+      </w:r>
+      <w:r>
+        <w:rPr>
+          <w:rStyle w:val="VerbatimChar"/>
+        </w:rPr>
+        <w:t xml:space="preserve">## 1 \\uc0\\u1052 \\u1080 \\u1096 \\u1072  31                              </w:t>
+      </w:r>
+      <w:r>
+        <w:br w:type="textWrapping"/>
+      </w:r>
+      <w:r>
+        <w:rPr>
+          <w:rStyle w:val="VerbatimChar"/>
+        </w:rPr>
+        <w:t xml:space="preserve">## 2                                    A  26                              </w:t>
+      </w:r>
+      <w:r>
+        <w:br w:type="textWrapping"/>
+      </w:r>
+      <w:r>
+        <w:rPr>
+          <w:rStyle w:val="VerbatimChar"/>
+        </w:rPr>
+        <w:t xml:space="preserve">## 3                               Aakash  25                              </w:t>
+      </w:r>
+      <w:r>
+        <w:br w:type="textWrapping"/>
+      </w:r>
+      <w:r>
+        <w:rPr>
+          <w:rStyle w:val="VerbatimChar"/>
+        </w:rPr>
+        <w:t xml:space="preserve">## 4                               Aamash  25          103 Instagram Photos</w:t>
+      </w:r>
+      <w:r>
+        <w:br w:type="textWrapping"/>
+      </w:r>
+      <w:r>
+        <w:rPr>
+          <w:rStyle w:val="VerbatimChar"/>
+        </w:rPr>
+        <w:t xml:space="preserve">## 5                                Aaron  26 Community Health Worker (CHW)</w:t>
+      </w:r>
+      <w:r>
+        <w:br w:type="textWrapping"/>
+      </w:r>
+      <w:r>
+        <w:rPr>
+          <w:rStyle w:val="VerbatimChar"/>
+        </w:rPr>
+        <w:t xml:space="preserve">## 6                                Aaron  27                              </w:t>
+      </w:r>
+      <w:r>
+        <w:br w:type="textWrapping"/>
+      </w:r>
+      <w:r>
+        <w:rPr>
+          <w:rStyle w:val="VerbatimChar"/>
+        </w:rPr>
+        <w:t xml:space="preserve">##                                 detail_2 matches swipes num_details num_ig</w:t>
+      </w:r>
+      <w:r>
+        <w:br w:type="textWrapping"/>
+      </w:r>
+      <w:r>
+        <w:rPr>
+          <w:rStyle w:val="VerbatimChar"/>
+        </w:rPr>
+        <w:t xml:space="preserve">## 1                                              0      1           0     NA</w:t>
+      </w:r>
+      <w:r>
+        <w:br w:type="textWrapping"/>
+      </w:r>
+      <w:r>
+        <w:rPr>
+          <w:rStyle w:val="VerbatimChar"/>
+        </w:rPr>
+        <w:t xml:space="preserve">## 2                                              0      1           0     NA</w:t>
+      </w:r>
+      <w:r>
+        <w:br w:type="textWrapping"/>
+      </w:r>
+      <w:r>
+        <w:rPr>
+          <w:rStyle w:val="VerbatimChar"/>
+        </w:rPr>
+        <w:t xml:space="preserve">## 3                                              0      1           0     NA</w:t>
+      </w:r>
+      <w:r>
+        <w:br w:type="textWrapping"/>
+      </w:r>
+      <w:r>
+        <w:rPr>
+          <w:rStyle w:val="VerbatimChar"/>
+        </w:rPr>
+        <w:t xml:space="preserve">## 4                                              0      1           1    103</w:t>
+      </w:r>
+      <w:r>
+        <w:br w:type="textWrapping"/>
+      </w:r>
+      <w:r>
+        <w:rPr>
+          <w:rStyle w:val="VerbatimChar"/>
+        </w:rPr>
+        <w:t xml:space="preserve">## 5 UIC Jane Addams College of Social Work       0      1           2     NA</w:t>
+      </w:r>
+      <w:r>
+        <w:br w:type="textWrapping"/>
+      </w:r>
+      <w:r>
+        <w:rPr>
+          <w:rStyle w:val="VerbatimChar"/>
+        </w:rPr>
+        <w:t xml:space="preserve">## 6                                              1      1           0     NA</w:t>
+      </w:r>
+      <w:r>
+        <w:br w:type="textWrapping"/>
+      </w:r>
+      <w:r>
+        <w:rPr>
+          <w:rStyle w:val="VerbatimChar"/>
+        </w:rPr>
+        <w:t xml:space="preserve">##   school job unknown noedu bs md phd associates female male chicago</w:t>
+      </w:r>
+      <w:r>
+        <w:br w:type="textWrapping"/>
+      </w:r>
+      <w:r>
+        <w:rPr>
+          <w:rStyle w:val="VerbatimChar"/>
+        </w:rPr>
+        <w:t xml:space="preserve">## 1      0   0       0     0  1  0   0          0      1    0       0</w:t>
+      </w:r>
+      <w:r>
+        <w:br w:type="textWrapping"/>
+      </w:r>
+      <w:r>
+        <w:rPr>
+          <w:rStyle w:val="VerbatimChar"/>
+        </w:rPr>
+        <w:t xml:space="preserve">## 2      0   0       0     0  1  0   0          0      1    0       0</w:t>
+      </w:r>
+      <w:r>
+        <w:br w:type="textWrapping"/>
+      </w:r>
+      <w:r>
+        <w:rPr>
+          <w:rStyle w:val="VerbatimChar"/>
+        </w:rPr>
+        <w:t xml:space="preserve">## 3      0   0       0     0  1  0   0          0      1    0       1</w:t>
+      </w:r>
+      <w:r>
+        <w:br w:type="textWrapping"/>
+      </w:r>
+      <w:r>
+        <w:rPr>
+          <w:rStyle w:val="VerbatimChar"/>
+        </w:rPr>
+        <w:t xml:space="preserve">## 4      0   0       0     0  1  0   0          0      1    0       0</w:t>
+      </w:r>
+      <w:r>
+        <w:br w:type="textWrapping"/>
+      </w:r>
+      <w:r>
+        <w:rPr>
+          <w:rStyle w:val="VerbatimChar"/>
+        </w:rPr>
+        <w:t xml:space="preserve">## 5      1   0       1     0  1  0   0          0      1    0       1</w:t>
+      </w:r>
+      <w:r>
+        <w:br w:type="textWrapping"/>
+      </w:r>
+      <w:r>
+        <w:rPr>
+          <w:rStyle w:val="VerbatimChar"/>
+        </w:rPr>
+        <w:t xml:space="preserve">## 6      0   0       0     0  1  0   0          0      1    0       0</w:t>
+      </w:r>
+      <w:r>
+        <w:br w:type="textWrapping"/>
+      </w:r>
+      <w:r>
+        <w:rPr>
+          <w:rStyle w:val="VerbatimChar"/>
+        </w:rPr>
+        <w:t xml:space="preserve">##   houston losangeles newyork philadelphia phoenix sanantonio sandiego</w:t>
+      </w:r>
+      <w:r>
+        <w:br w:type="textWrapping"/>
+      </w:r>
+      <w:r>
+        <w:rPr>
+          <w:rStyle w:val="VerbatimChar"/>
+        </w:rPr>
+        <w:t xml:space="preserve">## 1       0          1       0            0       0          0        0</w:t>
+      </w:r>
+      <w:r>
+        <w:br w:type="textWrapping"/>
+      </w:r>
+      <w:r>
+        <w:rPr>
+          <w:rStyle w:val="VerbatimChar"/>
+        </w:rPr>
+        <w:t xml:space="preserve">## 2       0          0       0            0       0          0        1</w:t>
+      </w:r>
+      <w:r>
+        <w:br w:type="textWrapping"/>
+      </w:r>
+      <w:r>
+        <w:rPr>
+          <w:rStyle w:val="VerbatimChar"/>
+        </w:rPr>
+        <w:t xml:space="preserve">## 3       0          0       0            0       0          0        0</w:t>
+      </w:r>
+      <w:r>
+        <w:br w:type="textWrapping"/>
+      </w:r>
+      <w:r>
+        <w:rPr>
+          <w:rStyle w:val="VerbatimChar"/>
+        </w:rPr>
+        <w:t xml:space="preserve">## 4       0          0       1            0       0          0        0</w:t>
+      </w:r>
+      <w:r>
+        <w:br w:type="textWrapping"/>
+      </w:r>
+      <w:r>
+        <w:rPr>
+          <w:rStyle w:val="VerbatimChar"/>
+        </w:rPr>
+        <w:t xml:space="preserve">## 5       0          0       0            0       0          0        0</w:t>
+      </w:r>
+      <w:r>
+        <w:br w:type="textWrapping"/>
+      </w:r>
+      <w:r>
+        <w:rPr>
+          <w:rStyle w:val="VerbatimChar"/>
+        </w:rPr>
+        <w:t xml:space="preserve">## 6       0          0       0            0       1          0        0</w:t>
+      </w:r>
+      <w:r>
+        <w:br w:type="textWrapping"/>
+      </w:r>
+      <w:r>
+        <w:rPr>
+          <w:rStyle w:val="VerbatimChar"/>
+        </w:rPr>
+        <w:t xml:space="preserve">##   treatment</w:t>
+      </w:r>
+      <w:r>
+        <w:br w:type="textWrapping"/>
+      </w:r>
+      <w:r>
+        <w:rPr>
+          <w:rStyle w:val="VerbatimChar"/>
+        </w:rPr>
+        <w:t xml:space="preserve">## 1        BS</w:t>
+      </w:r>
+      <w:r>
+        <w:br w:type="textWrapping"/>
+      </w:r>
+      <w:r>
+        <w:rPr>
+          <w:rStyle w:val="VerbatimChar"/>
+        </w:rPr>
+        <w:t xml:space="preserve">## 2        BS</w:t>
+      </w:r>
+      <w:r>
+        <w:br w:type="textWrapping"/>
+      </w:r>
+      <w:r>
+        <w:rPr>
+          <w:rStyle w:val="VerbatimChar"/>
+        </w:rPr>
+        <w:t xml:space="preserve">## 3        BS</w:t>
+      </w:r>
+      <w:r>
+        <w:br w:type="textWrapping"/>
+      </w:r>
+      <w:r>
+        <w:rPr>
+          <w:rStyle w:val="VerbatimChar"/>
+        </w:rPr>
+        <w:t xml:space="preserve">## 4        BS</w:t>
+      </w:r>
+      <w:r>
+        <w:br w:type="textWrapping"/>
+      </w:r>
+      <w:r>
+        <w:rPr>
+          <w:rStyle w:val="VerbatimChar"/>
+        </w:rPr>
+        <w:t xml:space="preserve">## 5        BS</w:t>
+      </w:r>
+      <w:r>
+        <w:br w:type="textWrapping"/>
+      </w:r>
+      <w:r>
+        <w:rPr>
+          <w:rStyle w:val="VerbatimChar"/>
+        </w:rPr>
+        <w:t xml:space="preserve">## 6        BS</w:t>
+      </w:r>
+    </w:p>
+    <w:p>
+      <w:pPr>
+        <w:pStyle w:val="Heading3"/>
+      </w:pPr>
+      <w:bookmarkStart w:id="37" w:name="exporatory-data-analysis"/>
+      <w:bookmarkEnd w:id="37"/>
+      <w:r>
+        <w:t xml:space="preserve">Exporatory Data Analysis</w:t>
+      </w:r>
+    </w:p>
+    <w:p>
+      <w:pPr>
+        <w:pStyle w:val="FirstParagraph"/>
+      </w:pPr>
+      <w:r>
+        <w:t xml:space="preserve">From Kavlin</w:t>
+      </w:r>
+    </w:p>
+    <w:p>
+      <w:pPr>
+        <w:pStyle w:val="SourceCode"/>
+      </w:pPr>
+      <w:r>
+        <w:rPr>
+          <w:rStyle w:val="NormalTok"/>
+        </w:rPr>
+        <w:t xml:space="preserve">robustSEs &lt;-</w:t>
+      </w:r>
+      <w:r>
+        <w:rPr>
+          <w:rStyle w:val="StringTok"/>
+        </w:rPr>
+        <w:t xml:space="preserve"> </w:t>
+      </w:r>
+      <w:r>
+        <w:rPr>
+          <w:rStyle w:val="NormalTok"/>
+        </w:rPr>
+        <w:t xml:space="preserve">function(my.model){</w:t>
+      </w:r>
+      <w:r>
+        <w:br w:type="textWrapping"/>
+      </w:r>
+      <w:r>
+        <w:rPr>
+          <w:rStyle w:val="NormalTok"/>
+        </w:rPr>
+        <w:t xml:space="preserve"> </w:t>
+      </w:r>
+      <w:r>
+        <w:rPr>
+          <w:rStyle w:val="NormalTok"/>
+        </w:rPr>
+        <w:t xml:space="preserve"> </w:t>
+      </w:r>
+      <w:r>
+        <w:rPr>
+          <w:rStyle w:val="NormalTok"/>
+        </w:rPr>
+        <w:t xml:space="preserve">my.model$vcovHC &lt;-</w:t>
+      </w:r>
+      <w:r>
+        <w:rPr>
+          <w:rStyle w:val="StringTok"/>
+        </w:rPr>
+        <w:t xml:space="preserve"> </w:t>
+      </w:r>
+      <w:r>
+        <w:rPr>
+          <w:rStyle w:val="KeywordTok"/>
+        </w:rPr>
+        <w:t xml:space="preserve">vcovHC</w:t>
+      </w:r>
+      <w:r>
+        <w:rPr>
+          <w:rStyle w:val="NormalTok"/>
+        </w:rPr>
+        <w:t xml:space="preserve">(my.model)</w:t>
+      </w:r>
+      <w:r>
+        <w:br w:type="textWrapping"/>
+      </w:r>
+      <w:r>
+        <w:rPr>
+          <w:rStyle w:val="NormalTok"/>
+        </w:rPr>
+        <w:t xml:space="preserve"> </w:t>
+      </w:r>
+      <w:r>
+        <w:rPr>
+          <w:rStyle w:val="NormalTok"/>
+        </w:rPr>
+        <w:t xml:space="preserve"> </w:t>
+      </w:r>
+      <w:r>
+        <w:rPr>
+          <w:rStyle w:val="NormalTok"/>
+        </w:rPr>
+        <w:t xml:space="preserve">my.model.summary &lt;-</w:t>
+      </w:r>
+      <w:r>
+        <w:rPr>
+          <w:rStyle w:val="StringTok"/>
+        </w:rPr>
+        <w:t xml:space="preserve"> </w:t>
+      </w:r>
+      <w:r>
+        <w:rPr>
+          <w:rStyle w:val="KeywordTok"/>
+        </w:rPr>
+        <w:t xml:space="preserve">coeftest</w:t>
+      </w:r>
+      <w:r>
+        <w:rPr>
+          <w:rStyle w:val="NormalTok"/>
+        </w:rPr>
+        <w:t xml:space="preserve">(my.model, my.model$vcovHC)</w:t>
+      </w:r>
+      <w:r>
+        <w:br w:type="textWrapping"/>
+      </w:r>
+      <w:r>
+        <w:rPr>
+          <w:rStyle w:val="NormalTok"/>
+        </w:rPr>
+        <w:t xml:space="preserve"> </w:t>
+      </w:r>
+      <w:r>
+        <w:rPr>
+          <w:rStyle w:val="NormalTok"/>
+        </w:rPr>
+        <w:t xml:space="preserve"> </w:t>
+      </w:r>
+      <w:r>
+        <w:rPr>
+          <w:rStyle w:val="KeywordTok"/>
+        </w:rPr>
+        <w:t xml:space="preserve">return</w:t>
+      </w:r>
+      <w:r>
+        <w:rPr>
+          <w:rStyle w:val="NormalTok"/>
+        </w:rPr>
+        <w:t xml:space="preserve">(my.model.summary)</w:t>
+      </w:r>
+      <w:r>
+        <w:br w:type="textWrapping"/>
+      </w:r>
+      <w:r>
+        <w:rPr>
+          <w:rStyle w:val="NormalTok"/>
+        </w:rPr>
+        <w:t xml:space="preserve">}</w:t>
+      </w:r>
+    </w:p>
+    <w:p>
+      <w:pPr>
+        <w:pStyle w:val="SourceCode"/>
+      </w:pPr>
+      <w:r>
+        <w:rPr>
+          <w:rStyle w:val="NormalTok"/>
+        </w:rPr>
+        <w:t xml:space="preserve">sex.model &lt;-</w:t>
+      </w:r>
+      <w:r>
+        <w:rPr>
+          <w:rStyle w:val="StringTok"/>
+        </w:rPr>
+        <w:t xml:space="preserve"> </w:t>
+      </w:r>
+      <w:r>
+        <w:rPr>
+          <w:rStyle w:val="KeywordTok"/>
+        </w:rPr>
+        <w:t xml:space="preserve">lm</w:t>
+      </w:r>
+      <w:r>
+        <w:rPr>
+          <w:rStyle w:val="NormalTok"/>
+        </w:rPr>
+        <w:t xml:space="preserve">(age ~</w:t>
+      </w:r>
+      <w:r>
+        <w:rPr>
+          <w:rStyle w:val="StringTok"/>
+        </w:rPr>
+        <w:t xml:space="preserve"> </w:t>
+      </w:r>
+      <w:r>
+        <w:rPr>
+          <w:rStyle w:val="NormalTok"/>
+        </w:rPr>
+        <w:t xml:space="preserve">female, </w:t>
+      </w:r>
+      <w:r>
+        <w:rPr>
+          <w:rStyle w:val="DataTypeTok"/>
+        </w:rPr>
+        <w:t xml:space="preserve">data=</w:t>
+      </w:r>
+      <w:r>
+        <w:rPr>
+          <w:rStyle w:val="NormalTok"/>
+        </w:rPr>
+        <w:t xml:space="preserve">df)</w:t>
+      </w:r>
+      <w:r>
+        <w:br w:type="textWrapping"/>
+      </w:r>
+      <w:r>
+        <w:rPr>
+          <w:rStyle w:val="KeywordTok"/>
+        </w:rPr>
+        <w:t xml:space="preserve">robustSEs</w:t>
+      </w:r>
+      <w:r>
+        <w:rPr>
+          <w:rStyle w:val="NormalTok"/>
+        </w:rPr>
+        <w:t xml:space="preserve">(sex.model)</w:t>
+      </w:r>
+    </w:p>
+    <w:p>
+      <w:pPr>
+        <w:pStyle w:val="SourceCode"/>
+      </w:pPr>
+      <w:r>
+        <w:rPr>
+          <w:rStyle w:val="VerbatimChar"/>
+        </w:rPr>
+        <w:t xml:space="preserve">## </w:t>
+      </w:r>
+      <w:r>
+        <w:br w:type="textWrapping"/>
+      </w:r>
+      <w:r>
+        <w:rPr>
+          <w:rStyle w:val="VerbatimChar"/>
+        </w:rPr>
+        <w:t xml:space="preserve">## t test of coefficients:</w:t>
+      </w:r>
+      <w:r>
+        <w:br w:type="textWrapping"/>
+      </w:r>
+      <w:r>
+        <w:rPr>
+          <w:rStyle w:val="VerbatimChar"/>
+        </w:rPr>
+        <w:t xml:space="preserve">## </w:t>
+      </w:r>
+      <w:r>
+        <w:br w:type="textWrapping"/>
+      </w:r>
+      <w:r>
+        <w:rPr>
+          <w:rStyle w:val="VerbatimChar"/>
+        </w:rPr>
+        <w:t xml:space="preserve">##              Estimate Std. Error  t value  Pr(&gt;|t|)    </w:t>
+      </w:r>
+      <w:r>
+        <w:br w:type="textWrapping"/>
+      </w:r>
+      <w:r>
+        <w:rPr>
+          <w:rStyle w:val="VerbatimChar"/>
+        </w:rPr>
+        <w:t xml:space="preserve">## (Intercept) 27.171420   0.044544 609.9936 &lt; 2.2e-16 ***</w:t>
+      </w:r>
+      <w:r>
+        <w:br w:type="textWrapping"/>
+      </w:r>
+      <w:r>
+        <w:rPr>
+          <w:rStyle w:val="VerbatimChar"/>
+        </w:rPr>
+        <w:t xml:space="preserve">## female       0.590030   0.066132   8.9221 &lt; 2.2e-16 ***</w:t>
+      </w:r>
+      <w:r>
+        <w:br w:type="textWrapping"/>
+      </w:r>
+      <w:r>
+        <w:rPr>
+          <w:rStyle w:val="VerbatimChar"/>
+        </w:rPr>
+        <w:t xml:space="preserve">## ---</w:t>
+      </w:r>
+      <w:r>
+        <w:br w:type="textWrapping"/>
+      </w:r>
+      <w:r>
+        <w:rPr>
+          <w:rStyle w:val="VerbatimChar"/>
+        </w:rPr>
+        <w:t xml:space="preserve">## Signif. codes:  0 '***' 0.001 '**' 0.01 '*' 0.05 '.' 0.1 ' ' 1</w:t>
+      </w:r>
+    </w:p>
+    <w:p>
+      <w:pPr>
+        <w:pStyle w:val="SourceCode"/>
+      </w:pPr>
+      <w:r>
+        <w:rPr>
+          <w:rStyle w:val="NormalTok"/>
+        </w:rPr>
+        <w:t xml:space="preserve">education_level.model &lt;-</w:t>
+      </w:r>
+      <w:r>
+        <w:rPr>
+          <w:rStyle w:val="StringTok"/>
+        </w:rPr>
+        <w:t xml:space="preserve"> </w:t>
+      </w:r>
+      <w:r>
+        <w:rPr>
+          <w:rStyle w:val="KeywordTok"/>
+        </w:rPr>
+        <w:t xml:space="preserve">lm</w:t>
+      </w:r>
+      <w:r>
+        <w:rPr>
+          <w:rStyle w:val="NormalTok"/>
+        </w:rPr>
+        <w:t xml:space="preserve">(age ~</w:t>
+      </w:r>
+      <w:r>
+        <w:rPr>
+          <w:rStyle w:val="StringTok"/>
+        </w:rPr>
+        <w:t xml:space="preserve"> </w:t>
+      </w:r>
+      <w:r>
+        <w:rPr>
+          <w:rStyle w:val="NormalTok"/>
+        </w:rPr>
+        <w:t xml:space="preserve">bs +</w:t>
+      </w:r>
+      <w:r>
+        <w:rPr>
+          <w:rStyle w:val="StringTok"/>
+        </w:rPr>
+        <w:t xml:space="preserve"> </w:t>
+      </w:r>
+      <w:r>
+        <w:rPr>
+          <w:rStyle w:val="NormalTok"/>
+        </w:rPr>
+        <w:t xml:space="preserve">md +</w:t>
+      </w:r>
+      <w:r>
+        <w:rPr>
+          <w:rStyle w:val="StringTok"/>
+        </w:rPr>
+        <w:t xml:space="preserve"> </w:t>
+      </w:r>
+      <w:r>
+        <w:rPr>
+          <w:rStyle w:val="NormalTok"/>
+        </w:rPr>
+        <w:t xml:space="preserve">phd, </w:t>
+      </w:r>
+      <w:r>
+        <w:rPr>
+          <w:rStyle w:val="DataTypeTok"/>
+        </w:rPr>
+        <w:t xml:space="preserve">data=</w:t>
+      </w:r>
+      <w:r>
+        <w:rPr>
+          <w:rStyle w:val="NormalTok"/>
+        </w:rPr>
+        <w:t xml:space="preserve">df)</w:t>
+      </w:r>
+      <w:r>
+        <w:br w:type="textWrapping"/>
+      </w:r>
+      <w:r>
+        <w:rPr>
+          <w:rStyle w:val="KeywordTok"/>
+        </w:rPr>
+        <w:t xml:space="preserve">robustSEs</w:t>
+      </w:r>
+      <w:r>
+        <w:rPr>
+          <w:rStyle w:val="NormalTok"/>
+        </w:rPr>
+        <w:t xml:space="preserve">(education_level.model)</w:t>
+      </w:r>
+    </w:p>
+    <w:p>
+      <w:pPr>
+        <w:pStyle w:val="SourceCode"/>
+      </w:pPr>
+      <w:r>
+        <w:rPr>
+          <w:rStyle w:val="VerbatimChar"/>
+        </w:rPr>
+        <w:t xml:space="preserve">## </w:t>
+      </w:r>
+      <w:r>
+        <w:br w:type="textWrapping"/>
+      </w:r>
+      <w:r>
+        <w:rPr>
+          <w:rStyle w:val="VerbatimChar"/>
+        </w:rPr>
+        <w:t xml:space="preserve">## t test of coefficients:</w:t>
+      </w:r>
+      <w:r>
+        <w:br w:type="textWrapping"/>
+      </w:r>
+      <w:r>
+        <w:rPr>
+          <w:rStyle w:val="VerbatimChar"/>
+        </w:rPr>
+        <w:t xml:space="preserve">## </w:t>
+      </w:r>
+      <w:r>
+        <w:br w:type="textWrapping"/>
+      </w:r>
+      <w:r>
+        <w:rPr>
+          <w:rStyle w:val="VerbatimChar"/>
+        </w:rPr>
+        <w:t xml:space="preserve">##              Estimate Std. Error  t value Pr(&gt;|t|)    </w:t>
+      </w:r>
+      <w:r>
+        <w:br w:type="textWrapping"/>
+      </w:r>
+      <w:r>
+        <w:rPr>
+          <w:rStyle w:val="VerbatimChar"/>
+        </w:rPr>
+        <w:t xml:space="preserve">## (Intercept) 27.414277   0.065247 420.1627  &lt; 2e-16 ***</w:t>
+      </w:r>
+      <w:r>
+        <w:br w:type="textWrapping"/>
+      </w:r>
+      <w:r>
+        <w:rPr>
+          <w:rStyle w:val="VerbatimChar"/>
+        </w:rPr>
+        <w:t xml:space="preserve">## bs           0.170701   0.093300   1.8296  0.06736 .  </w:t>
+      </w:r>
+      <w:r>
+        <w:br w:type="textWrapping"/>
+      </w:r>
+      <w:r>
+        <w:rPr>
+          <w:rStyle w:val="VerbatimChar"/>
+        </w:rPr>
+        <w:t xml:space="preserve">## md          -0.090807   0.093460  -0.9716  0.33128    </w:t>
+      </w:r>
+      <w:r>
+        <w:br w:type="textWrapping"/>
+      </w:r>
+      <w:r>
+        <w:rPr>
+          <w:rStyle w:val="VerbatimChar"/>
+        </w:rPr>
+        <w:t xml:space="preserve">## phd          0.098511   0.093386   1.0549  0.29152    </w:t>
+      </w:r>
+      <w:r>
+        <w:br w:type="textWrapping"/>
+      </w:r>
+      <w:r>
+        <w:rPr>
+          <w:rStyle w:val="VerbatimChar"/>
+        </w:rPr>
+        <w:t xml:space="preserve">## ---</w:t>
+      </w:r>
+      <w:r>
+        <w:br w:type="textWrapping"/>
+      </w:r>
+      <w:r>
+        <w:rPr>
+          <w:rStyle w:val="VerbatimChar"/>
+        </w:rPr>
+        <w:t xml:space="preserve">## Signif. codes:  0 '***' 0.001 '**' 0.01 '*' 0.05 '.' 0.1 ' ' 1</w:t>
+      </w:r>
+    </w:p>
+    <w:p>
+      <w:pPr>
+        <w:pStyle w:val="SourceCode"/>
+      </w:pPr>
+      <w:r>
+        <w:rPr>
+          <w:rStyle w:val="NormalTok"/>
+        </w:rPr>
+        <w:t xml:space="preserve">city.model &lt;-</w:t>
+      </w:r>
+      <w:r>
+        <w:rPr>
+          <w:rStyle w:val="StringTok"/>
+        </w:rPr>
+        <w:t xml:space="preserve"> </w:t>
+      </w:r>
+      <w:r>
+        <w:rPr>
+          <w:rStyle w:val="KeywordTok"/>
+        </w:rPr>
+        <w:t xml:space="preserve">lm</w:t>
+      </w:r>
+      <w:r>
+        <w:rPr>
+          <w:rStyle w:val="NormalTok"/>
+        </w:rPr>
+        <w:t xml:space="preserve">(age ~</w:t>
+      </w:r>
+      <w:r>
+        <w:rPr>
+          <w:rStyle w:val="StringTok"/>
+        </w:rPr>
+        <w:t xml:space="preserve"> </w:t>
+      </w:r>
+      <w:r>
+        <w:rPr>
+          <w:rStyle w:val="NormalTok"/>
+        </w:rPr>
+        <w:t xml:space="preserve">houston +</w:t>
+      </w:r>
+      <w:r>
+        <w:rPr>
+          <w:rStyle w:val="StringTok"/>
+        </w:rPr>
+        <w:t xml:space="preserve"> </w:t>
+      </w:r>
+      <w:r>
+        <w:rPr>
+          <w:rStyle w:val="NormalTok"/>
+        </w:rPr>
+        <w:t xml:space="preserve">losangeles +</w:t>
+      </w:r>
+      <w:r>
+        <w:rPr>
+          <w:rStyle w:val="StringTok"/>
+        </w:rPr>
+        <w:t xml:space="preserve"> </w:t>
+      </w:r>
+      <w:r>
+        <w:rPr>
+          <w:rStyle w:val="NormalTok"/>
+        </w:rPr>
+        <w:t xml:space="preserve">newyork +</w:t>
+      </w:r>
+      <w:r>
+        <w:rPr>
+          <w:rStyle w:val="StringTok"/>
+        </w:rPr>
+        <w:t xml:space="preserve"> </w:t>
+      </w:r>
+      <w:r>
+        <w:rPr>
+          <w:rStyle w:val="NormalTok"/>
+        </w:rPr>
+        <w:t xml:space="preserve">philadelphia +</w:t>
+      </w:r>
+      <w:r>
+        <w:rPr>
+          <w:rStyle w:val="StringTok"/>
+        </w:rPr>
+        <w:t xml:space="preserve"> </w:t>
+      </w:r>
+      <w:r>
+        <w:rPr>
+          <w:rStyle w:val="NormalTok"/>
+        </w:rPr>
+        <w:t xml:space="preserve">phoenix +</w:t>
+      </w:r>
+      <w:r>
+        <w:rPr>
+          <w:rStyle w:val="StringTok"/>
+        </w:rPr>
+        <w:t xml:space="preserve"> </w:t>
+      </w:r>
+      <w:r>
+        <w:rPr>
+          <w:rStyle w:val="NormalTok"/>
+        </w:rPr>
+        <w:t xml:space="preserve">sanantonio +</w:t>
+      </w:r>
+      <w:r>
+        <w:rPr>
+          <w:rStyle w:val="StringTok"/>
+        </w:rPr>
+        <w:t xml:space="preserve"> </w:t>
+      </w:r>
+      <w:r>
+        <w:rPr>
+          <w:rStyle w:val="NormalTok"/>
+        </w:rPr>
+        <w:t xml:space="preserve">sandiego, </w:t>
+      </w:r>
+      <w:r>
+        <w:rPr>
+          <w:rStyle w:val="DataTypeTok"/>
+        </w:rPr>
+        <w:t xml:space="preserve">data=</w:t>
+      </w:r>
+      <w:r>
+        <w:rPr>
+          <w:rStyle w:val="NormalTok"/>
+        </w:rPr>
+        <w:t xml:space="preserve">df)</w:t>
+      </w:r>
+      <w:r>
+        <w:br w:type="textWrapping"/>
+      </w:r>
+      <w:r>
+        <w:rPr>
+          <w:rStyle w:val="KeywordTok"/>
+        </w:rPr>
+        <w:t xml:space="preserve">robustSEs</w:t>
+      </w:r>
+      <w:r>
+        <w:rPr>
+          <w:rStyle w:val="NormalTok"/>
+        </w:rPr>
+        <w:t xml:space="preserve">(city.model)</w:t>
+      </w:r>
+    </w:p>
+    <w:p>
+      <w:pPr>
+        <w:pStyle w:val="SourceCode"/>
+      </w:pPr>
+      <w:r>
+        <w:rPr>
+          <w:rStyle w:val="VerbatimChar"/>
+        </w:rPr>
+        <w:t xml:space="preserve">## </w:t>
+      </w:r>
+      <w:r>
+        <w:br w:type="textWrapping"/>
+      </w:r>
+      <w:r>
+        <w:rPr>
+          <w:rStyle w:val="VerbatimChar"/>
+        </w:rPr>
+        <w:t xml:space="preserve">## t test of coefficients:</w:t>
+      </w:r>
+      <w:r>
+        <w:br w:type="textWrapping"/>
+      </w:r>
+      <w:r>
+        <w:rPr>
+          <w:rStyle w:val="VerbatimChar"/>
+        </w:rPr>
+        <w:t xml:space="preserve">## </w:t>
+      </w:r>
+      <w:r>
+        <w:br w:type="textWrapping"/>
+      </w:r>
+      <w:r>
+        <w:rPr>
+          <w:rStyle w:val="VerbatimChar"/>
+        </w:rPr>
+        <w:t xml:space="preserve">##                Estimate Std. Error  t value Pr(&gt;|t|)    </w:t>
+      </w:r>
+      <w:r>
+        <w:br w:type="textWrapping"/>
+      </w:r>
+      <w:r>
+        <w:rPr>
+          <w:rStyle w:val="VerbatimChar"/>
+        </w:rPr>
+        <w:t xml:space="preserve">## (Intercept)  27.4105534  0.0944512 290.2085  &lt; 2e-16 ***</w:t>
+      </w:r>
+      <w:r>
+        <w:br w:type="textWrapping"/>
+      </w:r>
+      <w:r>
+        <w:rPr>
+          <w:rStyle w:val="VerbatimChar"/>
+        </w:rPr>
+        <w:t xml:space="preserve">## houston      -0.0120860  0.1323829  -0.0913  0.92726    </w:t>
+      </w:r>
+      <w:r>
+        <w:br w:type="textWrapping"/>
+      </w:r>
+      <w:r>
+        <w:rPr>
+          <w:rStyle w:val="VerbatimChar"/>
+        </w:rPr>
+        <w:t xml:space="preserve">## losangeles    0.1429950  0.1334939   1.0712  0.28413    </w:t>
+      </w:r>
+      <w:r>
+        <w:br w:type="textWrapping"/>
+      </w:r>
+      <w:r>
+        <w:rPr>
+          <w:rStyle w:val="VerbatimChar"/>
+        </w:rPr>
+        <w:t xml:space="preserve">## newyork       0.2797692  0.1324907   2.1116  0.03476 *  </w:t>
+      </w:r>
+      <w:r>
+        <w:br w:type="textWrapping"/>
+      </w:r>
+      <w:r>
+        <w:rPr>
+          <w:rStyle w:val="VerbatimChar"/>
+        </w:rPr>
+        <w:t xml:space="preserve">## philadelphia -0.0089990  0.1328448  -0.0677  0.94599    </w:t>
+      </w:r>
+      <w:r>
+        <w:br w:type="textWrapping"/>
+      </w:r>
+      <w:r>
+        <w:rPr>
+          <w:rStyle w:val="VerbatimChar"/>
+        </w:rPr>
+        <w:t xml:space="preserve">## phoenix       0.0053758  0.1313396   0.0409  0.96735    </w:t>
+      </w:r>
+      <w:r>
+        <w:br w:type="textWrapping"/>
+      </w:r>
+      <w:r>
+        <w:rPr>
+          <w:rStyle w:val="VerbatimChar"/>
+        </w:rPr>
+        <w:t xml:space="preserve">## sanantonio   -0.0717779  0.1365589  -0.5256  0.59917    </w:t>
+      </w:r>
+      <w:r>
+        <w:br w:type="textWrapping"/>
+      </w:r>
+      <w:r>
+        <w:rPr>
+          <w:rStyle w:val="VerbatimChar"/>
+        </w:rPr>
+        <w:t xml:space="preserve">## sandiego      0.0607110  0.1335477   0.4546  0.64941    </w:t>
+      </w:r>
+      <w:r>
+        <w:br w:type="textWrapping"/>
+      </w:r>
+      <w:r>
+        <w:rPr>
+          <w:rStyle w:val="VerbatimChar"/>
+        </w:rPr>
+        <w:t xml:space="preserve">## ---</w:t>
+      </w:r>
+      <w:r>
+        <w:br w:type="textWrapping"/>
+      </w:r>
+      <w:r>
+        <w:rPr>
+          <w:rStyle w:val="VerbatimChar"/>
+        </w:rPr>
+        <w:t xml:space="preserve">## Signif. codes:  0 '***' 0.001 '**' 0.01 '*' 0.05 '.' 0.1 ' ' 1</w:t>
+      </w:r>
+    </w:p>
+    <w:p>
+      <w:pPr>
+        <w:pStyle w:val="FirstParagraph"/>
+      </w:pPr>
+      <w:r>
+        <w:t xml:space="preserve">High Level Overview of Outcomes</w:t>
+      </w:r>
+    </w:p>
+    <w:p>
+      <w:pPr>
+        <w:pStyle w:val="SourceCode"/>
+      </w:pPr>
+      <w:r>
+        <w:rPr>
+          <w:rStyle w:val="VerbatimChar"/>
+        </w:rPr>
+        <w:t xml:space="preserve">##        Female Indicator</w:t>
+      </w:r>
+      <w:r>
+        <w:br w:type="textWrapping"/>
+      </w:r>
+      <w:r>
+        <w:rPr>
+          <w:rStyle w:val="VerbatimChar"/>
+        </w:rPr>
+        <w:t xml:space="preserve">## Matches    0    1  Sum</w:t>
+      </w:r>
+      <w:r>
+        <w:br w:type="textWrapping"/>
+      </w:r>
+      <w:r>
+        <w:rPr>
+          <w:rStyle w:val="VerbatimChar"/>
+        </w:rPr>
+        <w:t xml:space="preserve">##     0   3161 2524 5685</w:t>
+      </w:r>
+      <w:r>
+        <w:br w:type="textWrapping"/>
+      </w:r>
+      <w:r>
+        <w:rPr>
+          <w:rStyle w:val="VerbatimChar"/>
+        </w:rPr>
+        <w:t xml:space="preserve">##     1     13  571  584</w:t>
+      </w:r>
+      <w:r>
+        <w:br w:type="textWrapping"/>
+      </w:r>
+      <w:r>
+        <w:rPr>
+          <w:rStyle w:val="VerbatimChar"/>
+        </w:rPr>
+        <w:t xml:space="preserve">##     Sum 3174 3095 6269</w:t>
+      </w:r>
+    </w:p>
+    <w:p>
+      <w:pPr>
+        <w:pStyle w:val="SourceCode"/>
+      </w:pPr>
+      <w:r>
+        <w:rPr>
+          <w:rStyle w:val="NormalTok"/>
+        </w:rPr>
+        <w:t xml:space="preserve">cnts_treat =</w:t>
+      </w:r>
+      <w:r>
+        <w:rPr>
+          <w:rStyle w:val="StringTok"/>
+        </w:rPr>
+        <w:t xml:space="preserve"> </w:t>
+      </w:r>
+      <w:r>
+        <w:rPr>
+          <w:rStyle w:val="KeywordTok"/>
+        </w:rPr>
+        <w:t xml:space="preserve">table</w:t>
+      </w:r>
+      <w:r>
+        <w:rPr>
+          <w:rStyle w:val="NormalTok"/>
+        </w:rPr>
+        <w:t xml:space="preserve">(df$matches,df$treatment, </w:t>
+      </w:r>
+      <w:r>
+        <w:rPr>
+          <w:rStyle w:val="DataTypeTok"/>
+        </w:rPr>
+        <w:t xml:space="preserve">dnn=</w:t>
+      </w:r>
+      <w:r>
+        <w:rPr>
+          <w:rStyle w:val="KeywordTok"/>
+        </w:rPr>
+        <w:t xml:space="preserve">c</w:t>
+      </w:r>
+      <w:r>
+        <w:rPr>
+          <w:rStyle w:val="NormalTok"/>
+        </w:rPr>
+        <w:t xml:space="preserve">(</w:t>
+      </w:r>
+      <w:r>
+        <w:rPr>
+          <w:rStyle w:val="StringTok"/>
+        </w:rPr>
+        <w:t xml:space="preserve">"Matches"</w:t>
+      </w:r>
+      <w:r>
+        <w:rPr>
+          <w:rStyle w:val="NormalTok"/>
+        </w:rPr>
+        <w:t xml:space="preserve">, </w:t>
+      </w:r>
+      <w:r>
+        <w:rPr>
+          <w:rStyle w:val="StringTok"/>
+        </w:rPr>
+        <w:t xml:space="preserve">"Treatment"</w:t>
+      </w:r>
+      <w:r>
+        <w:rPr>
+          <w:rStyle w:val="NormalTok"/>
+        </w:rPr>
+        <w:t xml:space="preserve">))</w:t>
+      </w:r>
+      <w:r>
+        <w:br w:type="textWrapping"/>
+      </w:r>
+      <w:r>
+        <w:rPr>
+          <w:rStyle w:val="KeywordTok"/>
+        </w:rPr>
+        <w:t xml:space="preserve">addmargins</w:t>
+      </w:r>
+      <w:r>
+        <w:rPr>
+          <w:rStyle w:val="NormalTok"/>
+        </w:rPr>
+        <w:t xml:space="preserve">(cnts_treat)</w:t>
+      </w:r>
+    </w:p>
+    <w:p>
+      <w:pPr>
+        <w:pStyle w:val="SourceCode"/>
+      </w:pPr>
+      <w:r>
+        <w:rPr>
+          <w:rStyle w:val="VerbatimChar"/>
+        </w:rPr>
+        <w:t xml:space="preserve">##        Treatment</w:t>
+      </w:r>
+      <w:r>
+        <w:br w:type="textWrapping"/>
+      </w:r>
+      <w:r>
+        <w:rPr>
+          <w:rStyle w:val="VerbatimChar"/>
+        </w:rPr>
+        <w:t xml:space="preserve">## Matches   BS   MD NoEdu  PhD  Sum</w:t>
+      </w:r>
+      <w:r>
+        <w:br w:type="textWrapping"/>
+      </w:r>
+      <w:r>
+        <w:rPr>
+          <w:rStyle w:val="VerbatimChar"/>
+        </w:rPr>
+        <w:t xml:space="preserve">##     0   1468 1330  1454 1433 5685</w:t>
+      </w:r>
+      <w:r>
+        <w:br w:type="textWrapping"/>
+      </w:r>
+      <w:r>
+        <w:rPr>
+          <w:rStyle w:val="VerbatimChar"/>
+        </w:rPr>
+        <w:t xml:space="preserve">##     1    127  177   135  145  584</w:t>
+      </w:r>
+      <w:r>
+        <w:br w:type="textWrapping"/>
+      </w:r>
+      <w:r>
+        <w:rPr>
+          <w:rStyle w:val="VerbatimChar"/>
+        </w:rPr>
+        <w:t xml:space="preserve">##     Sum 1595 1507  1589 1578 6269</w:t>
+      </w:r>
+    </w:p>
+    <w:p>
+      <w:pPr>
+        <w:pStyle w:val="Heading2"/>
+      </w:pPr>
+      <w:bookmarkStart w:id="38" w:name="models"/>
+      <w:bookmarkEnd w:id="38"/>
+      <w:r>
+        <w:t xml:space="preserve">Models</w:t>
+      </w:r>
+    </w:p>
+    <w:p>
+      <w:pPr>
+        <w:pStyle w:val="FirstParagraph"/>
+      </w:pPr>
+      <m:oMathPara>
+        <m:oMathParaPr>
+          <m:jc m:val="center"/>
+        </m:oMathParaPr>
+        <m:oMath>
+          <m:sSub>
+            <m:e>
+              <m:r>
+                <m:t>y</m:t>
+              </m:r>
+            </m:e>
+            <m:sub>
+              <m:r>
+                <m:t>i</m:t>
+              </m:r>
+            </m:sub>
+          </m:sSub>
+          <m:r>
+            <m:t>=</m:t>
+          </m:r>
+          <m:sSub>
+            <m:e>
+              <m:r>
+                <m:t>β</m:t>
+              </m:r>
+            </m:e>
+            <m:sub>
+              <m:r>
+                <m:t>0</m:t>
+              </m:r>
+            </m:sub>
+          </m:sSub>
+          <m:r>
+            <m:t>+</m:t>
+          </m:r>
+          <m:sSub>
+            <m:e>
+              <m:r>
+                <m:t>β</m:t>
+              </m:r>
+            </m:e>
+            <m:sub>
+              <m:r>
+                <m:t>1</m:t>
+              </m:r>
+            </m:sub>
+          </m:sSub>
+          <m:sSub>
+            <m:e>
+              <m:r>
+                <m:t>Z</m:t>
+              </m:r>
+            </m:e>
+            <m:sub>
+              <m:r>
+                <m:t>i</m:t>
+              </m:r>
+            </m:sub>
+          </m:sSub>
+          <m:r>
+            <m:t>+</m:t>
+          </m:r>
+          <m:sSub>
+            <m:e>
+              <m:r>
+                <m:t>e</m:t>
+              </m:r>
+            </m:e>
+            <m:sub>
+              <m:r>
+                <m:t>i</m:t>
+              </m:r>
+            </m:sub>
+          </m:sSub>
+        </m:oMath>
+      </m:oMathPara>
+    </w:p>
+    <w:p>
+      <w:pPr>
+        <w:pStyle w:val="FirstParagraph"/>
+      </w:pPr>
+      <w:r>
+        <w:t xml:space="preserve">$$ 
+\begin{aligned}
+y_i =&amp; Outcome \{ } match\\{ } count\{ } for\{ } ith \{ }unit \\
+{\beta}_0 =&amp; intercept \\
+{\beta}_1Z_i =&amp;
+e_i =&amp; error term
+\end{aligned}
+$$</w:t>
+      </w:r>
+    </w:p>
+    <w:p>
+      <w:pPr>
+        <w:pStyle w:val="FirstParagraph"/>
+      </w:pPr>
+      <w:r>
+        <w:t xml:space="preserve">Mean comparison</w:t>
+      </w:r>
+    </w:p>
+    <w:p>
+      <w:pPr>
+        <w:pStyle w:val="BodyText"/>
+      </w:pPr>
+      <w:r>
+        <w:t xml:space="preserve">Caclulating the ATE:</w:t>
+      </w:r>
+      <w:r>
+        <w:t xml:space="preserve"> </w:t>
+      </w:r>
+      <w:r>
+        <w:t xml:space="preserve">Control is in the intercept base the base (otherwise we would have problems with multicolinearity; same thing with including the male indicator)</w:t>
+      </w:r>
+    </w:p>
+    <w:p>
+      <w:pPr>
+        <w:pStyle w:val="SourceCode"/>
+      </w:pPr>
+      <w:r>
+        <w:rPr>
+          <w:rStyle w:val="NormalTok"/>
+        </w:rPr>
+        <w:t xml:space="preserve">model_base =</w:t>
+      </w:r>
+      <w:r>
+        <w:rPr>
+          <w:rStyle w:val="StringTok"/>
+        </w:rPr>
+        <w:t xml:space="preserve"> </w:t>
+      </w:r>
+      <w:r>
+        <w:rPr>
+          <w:rStyle w:val="KeywordTok"/>
+        </w:rPr>
+        <w:t xml:space="preserve">lm</w:t>
+      </w:r>
+      <w:r>
+        <w:rPr>
+          <w:rStyle w:val="NormalTok"/>
+        </w:rPr>
+        <w:t xml:space="preserve">(matches ~</w:t>
+      </w:r>
+      <w:r>
+        <w:rPr>
+          <w:rStyle w:val="StringTok"/>
+        </w:rPr>
+        <w:t xml:space="preserve"> </w:t>
+      </w:r>
+      <w:r>
+        <w:rPr>
+          <w:rStyle w:val="NormalTok"/>
+        </w:rPr>
+        <w:t xml:space="preserve">md +</w:t>
+      </w:r>
+      <w:r>
+        <w:rPr>
+          <w:rStyle w:val="StringTok"/>
+        </w:rPr>
+        <w:t xml:space="preserve"> </w:t>
+      </w:r>
+      <w:r>
+        <w:rPr>
+          <w:rStyle w:val="NormalTok"/>
+        </w:rPr>
+        <w:t xml:space="preserve">bs +</w:t>
+      </w:r>
+      <w:r>
+        <w:rPr>
+          <w:rStyle w:val="StringTok"/>
+        </w:rPr>
+        <w:t xml:space="preserve"> </w:t>
+      </w:r>
+      <w:r>
+        <w:rPr>
+          <w:rStyle w:val="NormalTok"/>
+        </w:rPr>
+        <w:t xml:space="preserve">phd  +</w:t>
+      </w:r>
+      <w:r>
+        <w:rPr>
+          <w:rStyle w:val="StringTok"/>
+        </w:rPr>
+        <w:t xml:space="preserve"> </w:t>
+      </w:r>
+      <w:r>
+        <w:rPr>
+          <w:rStyle w:val="NormalTok"/>
+        </w:rPr>
+        <w:t xml:space="preserve">female, </w:t>
+      </w:r>
+      <w:r>
+        <w:rPr>
+          <w:rStyle w:val="DataTypeTok"/>
+        </w:rPr>
+        <w:t xml:space="preserve">data =</w:t>
+      </w:r>
+      <w:r>
+        <w:rPr>
+          <w:rStyle w:val="NormalTok"/>
+        </w:rPr>
+        <w:t xml:space="preserve"> </w:t>
+      </w:r>
+      <w:r>
+        <w:rPr>
+          <w:rStyle w:val="NormalTok"/>
+        </w:rPr>
+        <w:t xml:space="preserve">df)</w:t>
+      </w:r>
+      <w:r>
+        <w:br w:type="textWrapping"/>
+      </w:r>
+      <w:r>
+        <w:rPr>
+          <w:rStyle w:val="KeywordTok"/>
+        </w:rPr>
+        <w:t xml:space="preserve">summary</w:t>
+      </w:r>
+      <w:r>
+        <w:rPr>
+          <w:rStyle w:val="NormalTok"/>
+        </w:rPr>
+        <w:t xml:space="preserve">(model_base)</w:t>
+      </w:r>
+    </w:p>
+    <w:p>
+      <w:pPr>
+        <w:pStyle w:val="SourceCode"/>
+      </w:pPr>
+      <w:r>
+        <w:rPr>
+          <w:rStyle w:val="VerbatimChar"/>
+        </w:rPr>
+        <w:t xml:space="preserve">## </w:t>
+      </w:r>
+      <w:r>
+        <w:br w:type="textWrapping"/>
+      </w:r>
+      <w:r>
+        <w:rPr>
+          <w:rStyle w:val="VerbatimChar"/>
+        </w:rPr>
+        <w:t xml:space="preserve">## Call:</w:t>
+      </w:r>
+      <w:r>
+        <w:br w:type="textWrapping"/>
+      </w:r>
+      <w:r>
+        <w:rPr>
+          <w:rStyle w:val="VerbatimChar"/>
+        </w:rPr>
+        <w:t xml:space="preserve">## lm(formula = matches ~ md + bs + phd + female, data = df)</w:t>
+      </w:r>
+      <w:r>
+        <w:br w:type="textWrapping"/>
+      </w:r>
+      <w:r>
+        <w:rPr>
+          <w:rStyle w:val="VerbatimChar"/>
+        </w:rPr>
+        <w:t xml:space="preserve">## </w:t>
+      </w:r>
+      <w:r>
+        <w:br w:type="textWrapping"/>
+      </w:r>
+      <w:r>
+        <w:rPr>
+          <w:rStyle w:val="VerbatimChar"/>
+        </w:rPr>
+        <w:t xml:space="preserve">## Residuals:</w:t>
+      </w:r>
+      <w:r>
+        <w:br w:type="textWrapping"/>
+      </w:r>
+      <w:r>
+        <w:rPr>
+          <w:rStyle w:val="VerbatimChar"/>
+        </w:rPr>
+        <w:t xml:space="preserve">##      Min       1Q   Median       3Q      Max </w:t>
+      </w:r>
+      <w:r>
+        <w:br w:type="textWrapping"/>
+      </w:r>
+      <w:r>
+        <w:rPr>
+          <w:rStyle w:val="VerbatimChar"/>
+        </w:rPr>
+        <w:t xml:space="preserve">## -0.21101 -0.17597 -0.03025  0.00480  1.01025 </w:t>
+      </w:r>
+      <w:r>
+        <w:br w:type="textWrapping"/>
+      </w:r>
+      <w:r>
+        <w:rPr>
+          <w:rStyle w:val="VerbatimChar"/>
+        </w:rPr>
+        <w:t xml:space="preserve">## </w:t>
+      </w:r>
+      <w:r>
+        <w:br w:type="textWrapping"/>
+      </w:r>
+      <w:r>
+        <w:rPr>
+          <w:rStyle w:val="VerbatimChar"/>
+        </w:rPr>
+        <w:t xml:space="preserve">## Coefficients:</w:t>
+      </w:r>
+      <w:r>
+        <w:br w:type="textWrapping"/>
+      </w:r>
+      <w:r>
+        <w:rPr>
+          <w:rStyle w:val="VerbatimChar"/>
+        </w:rPr>
+        <w:t xml:space="preserve">##              Estimate Std. Error t value Pr(&gt;|t|)    </w:t>
+      </w:r>
+      <w:r>
+        <w:br w:type="textWrapping"/>
+      </w:r>
+      <w:r>
+        <w:rPr>
+          <w:rStyle w:val="VerbatimChar"/>
+        </w:rPr>
+        <w:t xml:space="preserve">## (Intercept) -0.004798   0.007741  -0.620 0.535393    </w:t>
+      </w:r>
+      <w:r>
+        <w:br w:type="textWrapping"/>
+      </w:r>
+      <w:r>
+        <w:rPr>
+          <w:rStyle w:val="VerbatimChar"/>
+        </w:rPr>
+        <w:t xml:space="preserve">## md           0.035046   0.009924   3.531 0.000416 ***</w:t>
+      </w:r>
+      <w:r>
+        <w:br w:type="textWrapping"/>
+      </w:r>
+      <w:r>
+        <w:rPr>
+          <w:rStyle w:val="VerbatimChar"/>
+        </w:rPr>
+        <w:t xml:space="preserve">## bs          -0.005451   0.009782  -0.557 0.577381    </w:t>
+      </w:r>
+      <w:r>
+        <w:br w:type="textWrapping"/>
+      </w:r>
+      <w:r>
+        <w:rPr>
+          <w:rStyle w:val="VerbatimChar"/>
+        </w:rPr>
+        <w:t xml:space="preserve">## phd          0.006647   0.009808   0.678 0.497968    </w:t>
+      </w:r>
+      <w:r>
+        <w:br w:type="textWrapping"/>
+      </w:r>
+      <w:r>
+        <w:rPr>
+          <w:rStyle w:val="VerbatimChar"/>
+        </w:rPr>
+        <w:t xml:space="preserve">## female       0.180765   0.006972  25.926  &lt; 2e-16 ***</w:t>
+      </w:r>
+      <w:r>
+        <w:br w:type="textWrapping"/>
+      </w:r>
+      <w:r>
+        <w:rPr>
+          <w:rStyle w:val="VerbatimChar"/>
+        </w:rPr>
+        <w:t xml:space="preserve">## ---</w:t>
+      </w:r>
+      <w:r>
+        <w:br w:type="textWrapping"/>
+      </w:r>
+      <w:r>
+        <w:rPr>
+          <w:rStyle w:val="VerbatimChar"/>
+        </w:rPr>
+        <w:t xml:space="preserve">## Signif. codes:  0 '***' 0.001 '**' 0.01 '*' 0.05 '.' 0.1 ' ' 1</w:t>
+      </w:r>
+      <w:r>
+        <w:br w:type="textWrapping"/>
+      </w:r>
+      <w:r>
+        <w:rPr>
+          <w:rStyle w:val="VerbatimChar"/>
+        </w:rPr>
+        <w:t xml:space="preserve">## </w:t>
+      </w:r>
+      <w:r>
+        <w:br w:type="textWrapping"/>
+      </w:r>
+      <w:r>
+        <w:rPr>
+          <w:rStyle w:val="VerbatimChar"/>
+        </w:rPr>
+        <w:t xml:space="preserve">## Residual standard error: 0.276 on 6264 degrees of freedom</w:t>
+      </w:r>
+      <w:r>
+        <w:br w:type="textWrapping"/>
+      </w:r>
+      <w:r>
+        <w:rPr>
+          <w:rStyle w:val="VerbatimChar"/>
+        </w:rPr>
+        <w:t xml:space="preserve">##   (1 observation deleted due to missingness)</w:t>
+      </w:r>
+      <w:r>
+        <w:br w:type="textWrapping"/>
+      </w:r>
+      <w:r>
+        <w:rPr>
+          <w:rStyle w:val="VerbatimChar"/>
+        </w:rPr>
+        <w:t xml:space="preserve">## Multiple R-squared:  0.09911,    Adjusted R-squared:  0.09853 </w:t>
+      </w:r>
+      <w:r>
+        <w:br w:type="textWrapping"/>
+      </w:r>
+      <w:r>
+        <w:rPr>
+          <w:rStyle w:val="VerbatimChar"/>
+        </w:rPr>
+        <w:t xml:space="preserve">## F-statistic: 172.3 on 4 and 6264 DF,  p-value: &lt; 2.2e-16</w:t>
+      </w:r>
+    </w:p>
+    <w:p>
+      <w:pPr>
+        <w:pStyle w:val="SourceCode"/>
+      </w:pPr>
+      <w:r>
+        <w:rPr>
+          <w:rStyle w:val="CommentTok"/>
+        </w:rPr>
+        <w:t xml:space="preserve">#plot(model_MD_base, which = c(1:5))</w:t>
+      </w:r>
+    </w:p>
+    <w:p>
+      <w:pPr>
+        <w:pStyle w:val="FirstParagraph"/>
+      </w:pPr>
+      <w:r>
+        <w:t xml:space="preserve">Test the hypothesis that the profile for our female is more effective, in terms of producing additional matches, than the male profile:</w:t>
+      </w:r>
+    </w:p>
+    <w:p>
+      <w:pPr>
+        <w:pStyle w:val="SourceCode"/>
+      </w:pPr>
+      <w:r>
+        <w:rPr>
+          <w:rStyle w:val="NormalTok"/>
+        </w:rPr>
+        <w:t xml:space="preserve">model_gender =</w:t>
+      </w:r>
+      <w:r>
+        <w:rPr>
+          <w:rStyle w:val="StringTok"/>
+        </w:rPr>
+        <w:t xml:space="preserve"> </w:t>
+      </w:r>
+      <w:r>
+        <w:rPr>
+          <w:rStyle w:val="KeywordTok"/>
+        </w:rPr>
+        <w:t xml:space="preserve">lm</w:t>
+      </w:r>
+      <w:r>
+        <w:rPr>
+          <w:rStyle w:val="NormalTok"/>
+        </w:rPr>
+        <w:t xml:space="preserve">(matches ~</w:t>
+      </w:r>
+      <w:r>
+        <w:rPr>
+          <w:rStyle w:val="StringTok"/>
+        </w:rPr>
+        <w:t xml:space="preserve"> </w:t>
+      </w:r>
+      <w:r>
+        <w:rPr>
+          <w:rStyle w:val="NormalTok"/>
+        </w:rPr>
+        <w:t xml:space="preserve">md +</w:t>
+      </w:r>
+      <w:r>
+        <w:rPr>
+          <w:rStyle w:val="StringTok"/>
+        </w:rPr>
+        <w:t xml:space="preserve"> </w:t>
+      </w:r>
+      <w:r>
+        <w:rPr>
+          <w:rStyle w:val="NormalTok"/>
+        </w:rPr>
+        <w:t xml:space="preserve">bs +</w:t>
+      </w:r>
+      <w:r>
+        <w:rPr>
+          <w:rStyle w:val="StringTok"/>
+        </w:rPr>
+        <w:t xml:space="preserve"> </w:t>
+      </w:r>
+      <w:r>
+        <w:rPr>
+          <w:rStyle w:val="NormalTok"/>
+        </w:rPr>
+        <w:t xml:space="preserve">phd  +</w:t>
+      </w:r>
+      <w:r>
+        <w:rPr>
+          <w:rStyle w:val="StringTok"/>
+        </w:rPr>
+        <w:t xml:space="preserve"> </w:t>
+      </w:r>
+      <w:r>
+        <w:rPr>
+          <w:rStyle w:val="NormalTok"/>
+        </w:rPr>
+        <w:t xml:space="preserve">female +</w:t>
+      </w:r>
+      <w:r>
+        <w:rPr>
+          <w:rStyle w:val="StringTok"/>
+        </w:rPr>
+        <w:t xml:space="preserve"> </w:t>
+      </w:r>
+      <w:r>
+        <w:rPr>
+          <w:rStyle w:val="NormalTok"/>
+        </w:rPr>
+        <w:t xml:space="preserve">female*matches, </w:t>
+      </w:r>
+      <w:r>
+        <w:rPr>
+          <w:rStyle w:val="DataTypeTok"/>
+        </w:rPr>
+        <w:t xml:space="preserve">data =</w:t>
+      </w:r>
+      <w:r>
+        <w:rPr>
+          <w:rStyle w:val="NormalTok"/>
+        </w:rPr>
+        <w:t xml:space="preserve"> </w:t>
+      </w:r>
+      <w:r>
+        <w:rPr>
+          <w:rStyle w:val="NormalTok"/>
+        </w:rPr>
+        <w:t xml:space="preserve">df)</w:t>
+      </w:r>
+    </w:p>
+    <w:p>
+      <w:pPr>
+        <w:pStyle w:val="SourceCode"/>
+      </w:pPr>
+      <w:r>
+        <w:rPr>
+          <w:rStyle w:val="VerbatimChar"/>
+        </w:rPr>
+        <w:t xml:space="preserve">## Warning in model.matrix.default(mt, mf, contrasts): the response appeared</w:t>
+      </w:r>
+      <w:r>
+        <w:br w:type="textWrapping"/>
+      </w:r>
+      <w:r>
+        <w:rPr>
+          <w:rStyle w:val="VerbatimChar"/>
+        </w:rPr>
+        <w:t xml:space="preserve">## on the right-hand side and was dropped</w:t>
+      </w:r>
+    </w:p>
+    <w:p>
+      <w:pPr>
+        <w:pStyle w:val="SourceCode"/>
+      </w:pPr>
+      <w:r>
+        <w:rPr>
+          <w:rStyle w:val="VerbatimChar"/>
+        </w:rPr>
+        <w:t xml:space="preserve">## Warning in model.matrix.default(mt, mf, contrasts): problem with term 5 in</w:t>
+      </w:r>
+      <w:r>
+        <w:br w:type="textWrapping"/>
+      </w:r>
+      <w:r>
+        <w:rPr>
+          <w:rStyle w:val="VerbatimChar"/>
+        </w:rPr>
+        <w:t xml:space="preserve">## model.matrix: no columns are assigned</w:t>
+      </w:r>
+    </w:p>
+    <w:p>
+      <w:pPr>
+        <w:pStyle w:val="SourceCode"/>
+      </w:pPr>
+      <w:r>
+        <w:rPr>
+          <w:rStyle w:val="KeywordTok"/>
+        </w:rPr>
+        <w:t xml:space="preserve">summary</w:t>
+      </w:r>
+      <w:r>
+        <w:rPr>
+          <w:rStyle w:val="NormalTok"/>
+        </w:rPr>
+        <w:t xml:space="preserve">(model_gender)</w:t>
+      </w:r>
+    </w:p>
+    <w:p>
+      <w:pPr>
+        <w:pStyle w:val="SourceCode"/>
+      </w:pPr>
+      <w:r>
+        <w:rPr>
+          <w:rStyle w:val="VerbatimChar"/>
+        </w:rPr>
+        <w:t xml:space="preserve">## </w:t>
+      </w:r>
+      <w:r>
+        <w:br w:type="textWrapping"/>
+      </w:r>
+      <w:r>
+        <w:rPr>
+          <w:rStyle w:val="VerbatimChar"/>
+        </w:rPr>
+        <w:t xml:space="preserve">## Call:</w:t>
+      </w:r>
+      <w:r>
+        <w:br w:type="textWrapping"/>
+      </w:r>
+      <w:r>
+        <w:rPr>
+          <w:rStyle w:val="VerbatimChar"/>
+        </w:rPr>
+        <w:t xml:space="preserve">## lm(formula = matches ~ md + bs + phd + female + female * matches, </w:t>
+      </w:r>
+      <w:r>
+        <w:br w:type="textWrapping"/>
+      </w:r>
+      <w:r>
+        <w:rPr>
+          <w:rStyle w:val="VerbatimChar"/>
+        </w:rPr>
+        <w:t xml:space="preserve">##     data = df)</w:t>
+      </w:r>
+      <w:r>
+        <w:br w:type="textWrapping"/>
+      </w:r>
+      <w:r>
+        <w:rPr>
+          <w:rStyle w:val="VerbatimChar"/>
+        </w:rPr>
+        <w:t xml:space="preserve">## </w:t>
+      </w:r>
+      <w:r>
+        <w:br w:type="textWrapping"/>
+      </w:r>
+      <w:r>
+        <w:rPr>
+          <w:rStyle w:val="VerbatimChar"/>
+        </w:rPr>
+        <w:t xml:space="preserve">## Residuals:</w:t>
+      </w:r>
+      <w:r>
+        <w:br w:type="textWrapping"/>
+      </w:r>
+      <w:r>
+        <w:rPr>
+          <w:rStyle w:val="VerbatimChar"/>
+        </w:rPr>
+        <w:t xml:space="preserve">##      Min       1Q   Median       3Q      Max </w:t>
+      </w:r>
+      <w:r>
+        <w:br w:type="textWrapping"/>
+      </w:r>
+      <w:r>
+        <w:rPr>
+          <w:rStyle w:val="VerbatimChar"/>
+        </w:rPr>
+        <w:t xml:space="preserve">## -0.00529 -0.00516 -0.00266  0.00078  0.99734 </w:t>
+      </w:r>
+      <w:r>
+        <w:br w:type="textWrapping"/>
+      </w:r>
+      <w:r>
+        <w:rPr>
+          <w:rStyle w:val="VerbatimChar"/>
+        </w:rPr>
+        <w:t xml:space="preserve">## </w:t>
+      </w:r>
+      <w:r>
+        <w:br w:type="textWrapping"/>
+      </w:r>
+      <w:r>
+        <w:rPr>
+          <w:rStyle w:val="VerbatimChar"/>
+        </w:rPr>
+        <w:t xml:space="preserve">## Coefficients:</w:t>
+      </w:r>
+      <w:r>
+        <w:br w:type="textWrapping"/>
+      </w:r>
+      <w:r>
+        <w:rPr>
+          <w:rStyle w:val="VerbatimChar"/>
+        </w:rPr>
+        <w:t xml:space="preserve">##                  Estimate Std. Error t value Pr(&gt;|t|)    </w:t>
+      </w:r>
+      <w:r>
+        <w:br w:type="textWrapping"/>
+      </w:r>
+      <w:r>
+        <w:rPr>
+          <w:rStyle w:val="VerbatimChar"/>
+        </w:rPr>
+        <w:t xml:space="preserve">## (Intercept)     0.0032830  0.0012749   2.575 0.010047 *  </w:t>
+      </w:r>
+      <w:r>
+        <w:br w:type="textWrapping"/>
+      </w:r>
+      <w:r>
+        <w:rPr>
+          <w:rStyle w:val="VerbatimChar"/>
+        </w:rPr>
+        <w:t xml:space="preserve">## md              0.0020038  0.0016359   1.225 0.220656    </w:t>
+      </w:r>
+      <w:r>
+        <w:br w:type="textWrapping"/>
+      </w:r>
+      <w:r>
+        <w:rPr>
+          <w:rStyle w:val="VerbatimChar"/>
+        </w:rPr>
+        <w:t xml:space="preserve">## bs              0.0018783  0.0016111   1.166 0.243720    </w:t>
+      </w:r>
+      <w:r>
+        <w:br w:type="textWrapping"/>
+      </w:r>
+      <w:r>
+        <w:rPr>
+          <w:rStyle w:val="VerbatimChar"/>
+        </w:rPr>
+        <w:t xml:space="preserve">## phd            -0.0006181  0.0016154  -0.383 0.702009    </w:t>
+      </w:r>
+      <w:r>
+        <w:br w:type="textWrapping"/>
+      </w:r>
+      <w:r>
+        <w:rPr>
+          <w:rStyle w:val="VerbatimChar"/>
+        </w:rPr>
+        <w:t xml:space="preserve">## female         -0.0040657  0.0012127  -3.353 0.000805 ***</w:t>
+      </w:r>
+      <w:r>
+        <w:br w:type="textWrapping"/>
+      </w:r>
+      <w:r>
+        <w:rPr>
+          <w:rStyle w:val="VerbatimChar"/>
+        </w:rPr>
+        <w:t xml:space="preserve">## matches:female  0.9999337  0.0021095 474.011  &lt; 2e-16 ***</w:t>
+      </w:r>
+      <w:r>
+        <w:br w:type="textWrapping"/>
+      </w:r>
+      <w:r>
+        <w:rPr>
+          <w:rStyle w:val="VerbatimChar"/>
+        </w:rPr>
+        <w:t xml:space="preserve">## ---</w:t>
+      </w:r>
+      <w:r>
+        <w:br w:type="textWrapping"/>
+      </w:r>
+      <w:r>
+        <w:rPr>
+          <w:rStyle w:val="VerbatimChar"/>
+        </w:rPr>
+        <w:t xml:space="preserve">## Signif. codes:  0 '***' 0.001 '**' 0.01 '*' 0.05 '.' 0.1 ' ' 1</w:t>
+      </w:r>
+      <w:r>
+        <w:br w:type="textWrapping"/>
+      </w:r>
+      <w:r>
+        <w:rPr>
+          <w:rStyle w:val="VerbatimChar"/>
+        </w:rPr>
+        <w:t xml:space="preserve">## </w:t>
+      </w:r>
+      <w:r>
+        <w:br w:type="textWrapping"/>
+      </w:r>
+      <w:r>
+        <w:rPr>
+          <w:rStyle w:val="VerbatimChar"/>
+        </w:rPr>
+        <w:t xml:space="preserve">## Residual standard error: 0.04545 on 6263 degrees of freedom</w:t>
+      </w:r>
+      <w:r>
+        <w:br w:type="textWrapping"/>
+      </w:r>
+      <w:r>
+        <w:rPr>
+          <w:rStyle w:val="VerbatimChar"/>
+        </w:rPr>
+        <w:t xml:space="preserve">##   (1 observation deleted due to missingness)</w:t>
+      </w:r>
+      <w:r>
+        <w:br w:type="textWrapping"/>
+      </w:r>
+      <w:r>
+        <w:rPr>
+          <w:rStyle w:val="VerbatimChar"/>
+        </w:rPr>
+        <w:t xml:space="preserve">## Multiple R-squared:  0.9756, Adjusted R-squared:  0.9755 </w:t>
+      </w:r>
+      <w:r>
+        <w:br w:type="textWrapping"/>
+      </w:r>
+      <w:r>
+        <w:rPr>
+          <w:rStyle w:val="VerbatimChar"/>
+        </w:rPr>
+        <w:t xml:space="preserve">## F-statistic: 5.002e+04 on 5 and 6263 DF,  p-value: &lt; 2.2e-16</w:t>
+      </w:r>
+    </w:p>
+    <w:p>
+      <w:pPr>
+        <w:pStyle w:val="SourceCode"/>
+      </w:pPr>
+      <w:r>
+        <w:rPr>
+          <w:rStyle w:val="CommentTok"/>
+        </w:rPr>
+        <w:t xml:space="preserve">#plot(model_MD_base, which = c(1:5))</w:t>
+      </w:r>
+    </w:p>
+    <w:p>
+      <w:pPr>
+        <w:pStyle w:val="FirstParagraph"/>
+      </w:pPr>
+      <w:r>
+        <w:t xml:space="preserve">^ compare with power test results</w:t>
+      </w:r>
+      <w:r>
+        <w:t xml:space="preserve"> </w:t>
+      </w:r>
+      <w:r>
+        <w:t xml:space="preserve">Location impact: (chicago is the base)</w:t>
+      </w:r>
+    </w:p>
+    <w:p>
+      <w:pPr>
+        <w:pStyle w:val="SourceCode"/>
+      </w:pPr>
+      <w:r>
+        <w:rPr>
+          <w:rStyle w:val="NormalTok"/>
+        </w:rPr>
+        <w:t xml:space="preserve">df_female =</w:t>
+      </w:r>
+      <w:r>
+        <w:rPr>
+          <w:rStyle w:val="StringTok"/>
+        </w:rPr>
+        <w:t xml:space="preserve"> </w:t>
+      </w:r>
+      <w:r>
+        <w:rPr>
+          <w:rStyle w:val="KeywordTok"/>
+        </w:rPr>
+        <w:t xml:space="preserve">subset</w:t>
+      </w:r>
+      <w:r>
+        <w:rPr>
+          <w:rStyle w:val="NormalTok"/>
+        </w:rPr>
+        <w:t xml:space="preserve">(df, df$female ==</w:t>
+      </w:r>
+      <w:r>
+        <w:rPr>
+          <w:rStyle w:val="StringTok"/>
+        </w:rPr>
+        <w:t xml:space="preserve"> </w:t>
+      </w:r>
+      <w:r>
+        <w:rPr>
+          <w:rStyle w:val="DecValTok"/>
+        </w:rPr>
+        <w:t xml:space="preserve">1</w:t>
+      </w:r>
+      <w:r>
+        <w:rPr>
+          <w:rStyle w:val="NormalTok"/>
+        </w:rPr>
+        <w:t xml:space="preserve">)</w:t>
+      </w:r>
+      <w:r>
+        <w:br w:type="textWrapping"/>
+      </w:r>
+      <w:r>
+        <w:rPr>
+          <w:rStyle w:val="NormalTok"/>
+        </w:rPr>
+        <w:t xml:space="preserve">model_location =</w:t>
+      </w:r>
+      <w:r>
+        <w:rPr>
+          <w:rStyle w:val="StringTok"/>
+        </w:rPr>
+        <w:t xml:space="preserve"> </w:t>
+      </w:r>
+      <w:r>
+        <w:rPr>
+          <w:rStyle w:val="KeywordTok"/>
+        </w:rPr>
+        <w:t xml:space="preserve">lm</w:t>
+      </w:r>
+      <w:r>
+        <w:rPr>
+          <w:rStyle w:val="NormalTok"/>
+        </w:rPr>
+        <w:t xml:space="preserve">(matches ~</w:t>
+      </w:r>
+      <w:r>
+        <w:rPr>
+          <w:rStyle w:val="StringTok"/>
+        </w:rPr>
+        <w:t xml:space="preserve"> </w:t>
+      </w:r>
+      <w:r>
+        <w:rPr>
+          <w:rStyle w:val="NormalTok"/>
+        </w:rPr>
+        <w:t xml:space="preserve">md +</w:t>
+      </w:r>
+      <w:r>
+        <w:rPr>
+          <w:rStyle w:val="StringTok"/>
+        </w:rPr>
+        <w:t xml:space="preserve"> </w:t>
+      </w:r>
+      <w:r>
+        <w:rPr>
+          <w:rStyle w:val="NormalTok"/>
+        </w:rPr>
+        <w:t xml:space="preserve">bs +</w:t>
+      </w:r>
+      <w:r>
+        <w:rPr>
+          <w:rStyle w:val="StringTok"/>
+        </w:rPr>
+        <w:t xml:space="preserve"> </w:t>
+      </w:r>
+      <w:r>
+        <w:rPr>
+          <w:rStyle w:val="NormalTok"/>
+        </w:rPr>
+        <w:t xml:space="preserve">phd  +</w:t>
+      </w:r>
+      <w:r>
+        <w:rPr>
+          <w:rStyle w:val="StringTok"/>
+        </w:rPr>
+        <w:t xml:space="preserve"> </w:t>
+      </w:r>
+      <w:r>
+        <w:rPr>
+          <w:rStyle w:val="NormalTok"/>
+        </w:rPr>
+        <w:t xml:space="preserve">losangeles +</w:t>
+      </w:r>
+      <w:r>
+        <w:rPr>
+          <w:rStyle w:val="StringTok"/>
+        </w:rPr>
+        <w:t xml:space="preserve"> </w:t>
+      </w:r>
+      <w:r>
+        <w:rPr>
+          <w:rStyle w:val="NormalTok"/>
+        </w:rPr>
+        <w:t xml:space="preserve">houston +</w:t>
+      </w:r>
+      <w:r>
+        <w:rPr>
+          <w:rStyle w:val="StringTok"/>
+        </w:rPr>
+        <w:t xml:space="preserve"> </w:t>
+      </w:r>
+      <w:r>
+        <w:rPr>
+          <w:rStyle w:val="NormalTok"/>
+        </w:rPr>
+        <w:t xml:space="preserve">newyork +</w:t>
+      </w:r>
+      <w:r>
+        <w:rPr>
+          <w:rStyle w:val="StringTok"/>
+        </w:rPr>
+        <w:t xml:space="preserve"> </w:t>
+      </w:r>
+      <w:r>
+        <w:rPr>
+          <w:rStyle w:val="NormalTok"/>
+        </w:rPr>
+        <w:t xml:space="preserve">phoenix +</w:t>
+      </w:r>
+      <w:r>
+        <w:rPr>
+          <w:rStyle w:val="StringTok"/>
+        </w:rPr>
+        <w:t xml:space="preserve"> </w:t>
+      </w:r>
+      <w:r>
+        <w:rPr>
+          <w:rStyle w:val="NormalTok"/>
+        </w:rPr>
+        <w:t xml:space="preserve">sandiego +sanantonio +philadelphia , </w:t>
+      </w:r>
+      <w:r>
+        <w:rPr>
+          <w:rStyle w:val="DataTypeTok"/>
+        </w:rPr>
+        <w:t xml:space="preserve">data =</w:t>
+      </w:r>
+      <w:r>
+        <w:rPr>
+          <w:rStyle w:val="NormalTok"/>
+        </w:rPr>
+        <w:t xml:space="preserve"> </w:t>
+      </w:r>
+      <w:r>
+        <w:rPr>
+          <w:rStyle w:val="NormalTok"/>
+        </w:rPr>
+        <w:t xml:space="preserve">df_female)</w:t>
+      </w:r>
+      <w:r>
+        <w:br w:type="textWrapping"/>
+      </w:r>
+      <w:r>
+        <w:rPr>
+          <w:rStyle w:val="KeywordTok"/>
+        </w:rPr>
+        <w:t xml:space="preserve">summary</w:t>
+      </w:r>
+      <w:r>
+        <w:rPr>
+          <w:rStyle w:val="NormalTok"/>
+        </w:rPr>
+        <w:t xml:space="preserve">(model_location)</w:t>
+      </w:r>
+    </w:p>
+    <w:p>
+      <w:pPr>
+        <w:pStyle w:val="SourceCode"/>
+      </w:pPr>
+      <w:r>
+        <w:rPr>
+          <w:rStyle w:val="VerbatimChar"/>
+        </w:rPr>
+        <w:t xml:space="preserve">## </w:t>
+      </w:r>
+      <w:r>
+        <w:br w:type="textWrapping"/>
+      </w:r>
+      <w:r>
+        <w:rPr>
+          <w:rStyle w:val="VerbatimChar"/>
+        </w:rPr>
+        <w:t xml:space="preserve">## Call:</w:t>
+      </w:r>
+      <w:r>
+        <w:br w:type="textWrapping"/>
+      </w:r>
+      <w:r>
+        <w:rPr>
+          <w:rStyle w:val="VerbatimChar"/>
+        </w:rPr>
+        <w:t xml:space="preserve">## lm(formula = matches ~ md + bs + phd + losangeles + houston + </w:t>
+      </w:r>
+      <w:r>
+        <w:br w:type="textWrapping"/>
+      </w:r>
+      <w:r>
+        <w:rPr>
+          <w:rStyle w:val="VerbatimChar"/>
+        </w:rPr>
+        <w:t xml:space="preserve">##     newyork + phoenix + sandiego + sanantonio + philadelphia, </w:t>
+      </w:r>
+      <w:r>
+        <w:br w:type="textWrapping"/>
+      </w:r>
+      <w:r>
+        <w:rPr>
+          <w:rStyle w:val="VerbatimChar"/>
+        </w:rPr>
+        <w:t xml:space="preserve">##     data = df_female)</w:t>
+      </w:r>
+      <w:r>
+        <w:br w:type="textWrapping"/>
+      </w:r>
+      <w:r>
+        <w:rPr>
+          <w:rStyle w:val="VerbatimChar"/>
+        </w:rPr>
+        <w:t xml:space="preserve">## </w:t>
+      </w:r>
+      <w:r>
+        <w:br w:type="textWrapping"/>
+      </w:r>
+      <w:r>
+        <w:rPr>
+          <w:rStyle w:val="VerbatimChar"/>
+        </w:rPr>
+        <w:t xml:space="preserve">## Residuals:</w:t>
+      </w:r>
+      <w:r>
+        <w:br w:type="textWrapping"/>
+      </w:r>
+      <w:r>
+        <w:rPr>
+          <w:rStyle w:val="VerbatimChar"/>
+        </w:rPr>
+        <w:t xml:space="preserve">##     Min      1Q  Median      3Q     Max </w:t>
+      </w:r>
+      <w:r>
+        <w:br w:type="textWrapping"/>
+      </w:r>
+      <w:r>
+        <w:rPr>
+          <w:rStyle w:val="VerbatimChar"/>
+        </w:rPr>
+        <w:t xml:space="preserve">## -0.4065 -0.1824 -0.1442 -0.1115  0.9019 </w:t>
+      </w:r>
+      <w:r>
+        <w:br w:type="textWrapping"/>
+      </w:r>
+      <w:r>
+        <w:rPr>
+          <w:rStyle w:val="VerbatimChar"/>
+        </w:rPr>
+        <w:t xml:space="preserve">## </w:t>
+      </w:r>
+      <w:r>
+        <w:br w:type="textWrapping"/>
+      </w:r>
+      <w:r>
+        <w:rPr>
+          <w:rStyle w:val="VerbatimChar"/>
+        </w:rPr>
+        <w:t xml:space="preserve">## Coefficients:</w:t>
+      </w:r>
+      <w:r>
+        <w:br w:type="textWrapping"/>
+      </w:r>
+      <w:r>
+        <w:rPr>
+          <w:rStyle w:val="VerbatimChar"/>
+        </w:rPr>
+        <w:t xml:space="preserve">##               Estimate Std. Error t value Pr(&gt;|t|)    </w:t>
+      </w:r>
+      <w:r>
+        <w:br w:type="textWrapping"/>
+      </w:r>
+      <w:r>
+        <w:rPr>
+          <w:rStyle w:val="VerbatimChar"/>
+        </w:rPr>
+        <w:t xml:space="preserve">## (Intercept)   0.182418   0.022570   8.082 9.02e-16 ***</w:t>
+      </w:r>
+      <w:r>
+        <w:br w:type="textWrapping"/>
+      </w:r>
+      <w:r>
+        <w:rPr>
+          <w:rStyle w:val="VerbatimChar"/>
+        </w:rPr>
+        <w:t xml:space="preserve">## md            0.063550   0.019647   3.235  0.00123 ** </w:t>
+      </w:r>
+      <w:r>
+        <w:br w:type="textWrapping"/>
+      </w:r>
+      <w:r>
+        <w:rPr>
+          <w:rStyle w:val="VerbatimChar"/>
+        </w:rPr>
+        <w:t xml:space="preserve">## bs           -0.015224   0.019149  -0.795  0.42666    </w:t>
+      </w:r>
+      <w:r>
+        <w:br w:type="textWrapping"/>
+      </w:r>
+      <w:r>
+        <w:rPr>
+          <w:rStyle w:val="VerbatimChar"/>
+        </w:rPr>
+        <w:t xml:space="preserve">## phd           0.014218   0.019191   0.741  0.45883    </w:t>
+      </w:r>
+      <w:r>
+        <w:br w:type="textWrapping"/>
+      </w:r>
+      <w:r>
+        <w:rPr>
+          <w:rStyle w:val="VerbatimChar"/>
+        </w:rPr>
+        <w:t xml:space="preserve">## losangeles    0.160516   0.027149   5.912 3.74e-09 ***</w:t>
+      </w:r>
+      <w:r>
+        <w:br w:type="textWrapping"/>
+      </w:r>
+      <w:r>
+        <w:rPr>
+          <w:rStyle w:val="VerbatimChar"/>
+        </w:rPr>
+        <w:t xml:space="preserve">## houston      -0.069069   0.027115  -2.547  0.01090 *  </w:t>
+      </w:r>
+      <w:r>
+        <w:br w:type="textWrapping"/>
+      </w:r>
+      <w:r>
+        <w:rPr>
+          <w:rStyle w:val="VerbatimChar"/>
+        </w:rPr>
+        <w:t xml:space="preserve">## newyork      -0.017790   0.027149  -0.655  0.51235    </w:t>
+      </w:r>
+      <w:r>
+        <w:br w:type="textWrapping"/>
+      </w:r>
+      <w:r>
+        <w:rPr>
+          <w:rStyle w:val="VerbatimChar"/>
+        </w:rPr>
+        <w:t xml:space="preserve">## phoenix      -0.066338   0.027115  -2.447  0.01448 *  </w:t>
+      </w:r>
+      <w:r>
+        <w:br w:type="textWrapping"/>
+      </w:r>
+      <w:r>
+        <w:rPr>
+          <w:rStyle w:val="VerbatimChar"/>
+        </w:rPr>
+        <w:t xml:space="preserve">## sandiego     -0.005292   0.027115  -0.195  0.84526    </w:t>
+      </w:r>
+      <w:r>
+        <w:br w:type="textWrapping"/>
+      </w:r>
+      <w:r>
+        <w:rPr>
+          <w:rStyle w:val="VerbatimChar"/>
+        </w:rPr>
+        <w:t xml:space="preserve">## sanantonio   -0.055712   0.028342  -1.966  0.04942 *  </w:t>
+      </w:r>
+      <w:r>
+        <w:br w:type="textWrapping"/>
+      </w:r>
+      <w:r>
+        <w:rPr>
+          <w:rStyle w:val="VerbatimChar"/>
+        </w:rPr>
+        <w:t xml:space="preserve">## philadelphia -0.052488   0.027149  -1.933  0.05329 .  </w:t>
+      </w:r>
+      <w:r>
+        <w:br w:type="textWrapping"/>
+      </w:r>
+      <w:r>
+        <w:rPr>
+          <w:rStyle w:val="VerbatimChar"/>
+        </w:rPr>
+        <w:t xml:space="preserve">## ---</w:t>
+      </w:r>
+      <w:r>
+        <w:br w:type="textWrapping"/>
+      </w:r>
+      <w:r>
+        <w:rPr>
+          <w:rStyle w:val="VerbatimChar"/>
+        </w:rPr>
+        <w:t xml:space="preserve">## Signif. codes:  0 '***' 0.001 '**' 0.01 '*' 0.05 '.' 0.1 ' ' 1</w:t>
+      </w:r>
+      <w:r>
+        <w:br w:type="textWrapping"/>
+      </w:r>
+      <w:r>
+        <w:rPr>
+          <w:rStyle w:val="VerbatimChar"/>
+        </w:rPr>
+        <w:t xml:space="preserve">## </w:t>
+      </w:r>
+      <w:r>
+        <w:br w:type="textWrapping"/>
+      </w:r>
+      <w:r>
+        <w:rPr>
+          <w:rStyle w:val="VerbatimChar"/>
+        </w:rPr>
+        <w:t xml:space="preserve">## Residual standard error: 0.3808 on 3084 degrees of freedom</w:t>
+      </w:r>
+      <w:r>
+        <w:br w:type="textWrapping"/>
+      </w:r>
+      <w:r>
+        <w:rPr>
+          <w:rStyle w:val="VerbatimChar"/>
+        </w:rPr>
+        <w:t xml:space="preserve">##   (1 observation deleted due to missingness)</w:t>
+      </w:r>
+      <w:r>
+        <w:br w:type="textWrapping"/>
+      </w:r>
+      <w:r>
+        <w:rPr>
+          <w:rStyle w:val="VerbatimChar"/>
+        </w:rPr>
+        <w:t xml:space="preserve">## Multiple R-squared:  0.03959,    Adjusted R-squared:  0.03647 </w:t>
+      </w:r>
+      <w:r>
+        <w:br w:type="textWrapping"/>
+      </w:r>
+      <w:r>
+        <w:rPr>
+          <w:rStyle w:val="VerbatimChar"/>
+        </w:rPr>
+        <w:t xml:space="preserve">## F-statistic: 12.71 on 10 and 3084 DF,  p-value: &lt; 2.2e-16</w:t>
+      </w:r>
+    </w:p>
+    <w:p>
+      <w:pPr>
+        <w:pStyle w:val="FirstParagraph"/>
+      </w:pPr>
+      <w:r>
+        <w:t xml:space="preserve">Placebo test:</w:t>
+      </w:r>
+    </w:p>
+    <w:p>
+      <w:pPr>
+        <w:pStyle w:val="BodyText"/>
+      </w:pPr>
+      <w:r>
+        <w:t xml:space="preserve">Added just in case we want to run the treatments separately:</w:t>
+      </w:r>
+    </w:p>
+    <w:p>
+      <w:pPr>
+        <w:pStyle w:val="SourceCode"/>
+      </w:pPr>
+      <w:r>
+        <w:rPr>
+          <w:rStyle w:val="KeywordTok"/>
+        </w:rPr>
+        <w:t xml:space="preserve">library</w:t>
+      </w:r>
+      <w:r>
+        <w:rPr>
+          <w:rStyle w:val="NormalTok"/>
+        </w:rPr>
+        <w:t xml:space="preserve">(stargazer)</w:t>
+      </w:r>
+    </w:p>
+    <w:p>
+      <w:pPr>
+        <w:pStyle w:val="SourceCode"/>
+      </w:pPr>
+      <w:r>
+        <w:rPr>
+          <w:rStyle w:val="VerbatimChar"/>
+        </w:rPr>
+        <w:t xml:space="preserve">## </w:t>
+      </w:r>
+      <w:r>
+        <w:br w:type="textWrapping"/>
+      </w:r>
+      <w:r>
+        <w:rPr>
+          <w:rStyle w:val="VerbatimChar"/>
+        </w:rPr>
+        <w:t xml:space="preserve">## Please cite as:</w:t>
+      </w:r>
+    </w:p>
+    <w:p>
+      <w:pPr>
+        <w:pStyle w:val="SourceCode"/>
+      </w:pPr>
+      <w:r>
+        <w:rPr>
+          <w:rStyle w:val="VerbatimChar"/>
+        </w:rPr>
+        <w:t xml:space="preserve">##  Hlavac, Marek (2015). stargazer: Well-Formatted Regression and Summary Statistics Tables.</w:t>
+      </w:r>
+    </w:p>
+    <w:p>
+      <w:pPr>
+        <w:pStyle w:val="SourceCode"/>
+      </w:pPr>
+      <w:r>
+        <w:rPr>
+          <w:rStyle w:val="VerbatimChar"/>
+        </w:rPr>
+        <w:t xml:space="preserve">##  R package version 5.2. http://CRAN.R-project.org/package=stargazer</w:t>
+      </w:r>
+    </w:p>
+    <w:p>
+      <w:pPr>
+        <w:pStyle w:val="SourceCode"/>
+      </w:pPr>
+      <w:r>
+        <w:rPr>
+          <w:rStyle w:val="NormalTok"/>
+        </w:rPr>
+        <w:t xml:space="preserve">model_MD_base =</w:t>
+      </w:r>
+      <w:r>
+        <w:rPr>
+          <w:rStyle w:val="StringTok"/>
+        </w:rPr>
+        <w:t xml:space="preserve"> </w:t>
+      </w:r>
+      <w:r>
+        <w:rPr>
+          <w:rStyle w:val="KeywordTok"/>
+        </w:rPr>
+        <w:t xml:space="preserve">lm</w:t>
+      </w:r>
+      <w:r>
+        <w:rPr>
+          <w:rStyle w:val="NormalTok"/>
+        </w:rPr>
+        <w:t xml:space="preserve">(matches ~</w:t>
+      </w:r>
+      <w:r>
+        <w:rPr>
+          <w:rStyle w:val="StringTok"/>
+        </w:rPr>
+        <w:t xml:space="preserve"> </w:t>
+      </w:r>
+      <w:r>
+        <w:rPr>
+          <w:rStyle w:val="NormalTok"/>
+        </w:rPr>
+        <w:t xml:space="preserve">md, </w:t>
+      </w:r>
+      <w:r>
+        <w:rPr>
+          <w:rStyle w:val="DataTypeTok"/>
+        </w:rPr>
+        <w:t xml:space="preserve">data =</w:t>
+      </w:r>
+      <w:r>
+        <w:rPr>
+          <w:rStyle w:val="NormalTok"/>
+        </w:rPr>
+        <w:t xml:space="preserve"> </w:t>
+      </w:r>
+      <w:r>
+        <w:rPr>
+          <w:rStyle w:val="NormalTok"/>
+        </w:rPr>
+        <w:t xml:space="preserve">df)</w:t>
+      </w:r>
+      <w:r>
+        <w:br w:type="textWrapping"/>
+      </w:r>
+      <w:r>
+        <w:rPr>
+          <w:rStyle w:val="NormalTok"/>
+        </w:rPr>
+        <w:t xml:space="preserve">model_BS_base =</w:t>
+      </w:r>
+      <w:r>
+        <w:rPr>
+          <w:rStyle w:val="StringTok"/>
+        </w:rPr>
+        <w:t xml:space="preserve"> </w:t>
+      </w:r>
+      <w:r>
+        <w:rPr>
+          <w:rStyle w:val="KeywordTok"/>
+        </w:rPr>
+        <w:t xml:space="preserve">lm</w:t>
+      </w:r>
+      <w:r>
+        <w:rPr>
+          <w:rStyle w:val="NormalTok"/>
+        </w:rPr>
+        <w:t xml:space="preserve">(matches ~</w:t>
+      </w:r>
+      <w:r>
+        <w:rPr>
+          <w:rStyle w:val="StringTok"/>
+        </w:rPr>
+        <w:t xml:space="preserve"> </w:t>
+      </w:r>
+      <w:r>
+        <w:rPr>
+          <w:rStyle w:val="NormalTok"/>
+        </w:rPr>
+        <w:t xml:space="preserve">bs, </w:t>
+      </w:r>
+      <w:r>
+        <w:rPr>
+          <w:rStyle w:val="DataTypeTok"/>
+        </w:rPr>
+        <w:t xml:space="preserve">data =</w:t>
+      </w:r>
+      <w:r>
+        <w:rPr>
+          <w:rStyle w:val="NormalTok"/>
+        </w:rPr>
+        <w:t xml:space="preserve"> </w:t>
+      </w:r>
+      <w:r>
+        <w:rPr>
+          <w:rStyle w:val="NormalTok"/>
+        </w:rPr>
+        <w:t xml:space="preserve">df)</w:t>
+      </w:r>
+      <w:r>
+        <w:br w:type="textWrapping"/>
+      </w:r>
+      <w:r>
+        <w:rPr>
+          <w:rStyle w:val="NormalTok"/>
+        </w:rPr>
+        <w:t xml:space="preserve">model_noedu_base =</w:t>
+      </w:r>
+      <w:r>
+        <w:rPr>
+          <w:rStyle w:val="StringTok"/>
+        </w:rPr>
+        <w:t xml:space="preserve"> </w:t>
+      </w:r>
+      <w:r>
+        <w:rPr>
+          <w:rStyle w:val="KeywordTok"/>
+        </w:rPr>
+        <w:t xml:space="preserve">lm</w:t>
+      </w:r>
+      <w:r>
+        <w:rPr>
+          <w:rStyle w:val="NormalTok"/>
+        </w:rPr>
+        <w:t xml:space="preserve">(matches ~</w:t>
+      </w:r>
+      <w:r>
+        <w:rPr>
+          <w:rStyle w:val="StringTok"/>
+        </w:rPr>
+        <w:t xml:space="preserve"> </w:t>
+      </w:r>
+      <w:r>
+        <w:rPr>
+          <w:rStyle w:val="NormalTok"/>
+        </w:rPr>
+        <w:t xml:space="preserve">noedu, </w:t>
+      </w:r>
+      <w:r>
+        <w:rPr>
+          <w:rStyle w:val="DataTypeTok"/>
+        </w:rPr>
+        <w:t xml:space="preserve">data =</w:t>
+      </w:r>
+      <w:r>
+        <w:rPr>
+          <w:rStyle w:val="NormalTok"/>
+        </w:rPr>
+        <w:t xml:space="preserve"> </w:t>
+      </w:r>
+      <w:r>
+        <w:rPr>
+          <w:rStyle w:val="NormalTok"/>
+        </w:rPr>
+        <w:t xml:space="preserve">df)</w:t>
+      </w:r>
+      <w:r>
+        <w:br w:type="textWrapping"/>
+      </w:r>
+      <w:r>
+        <w:rPr>
+          <w:rStyle w:val="NormalTok"/>
+        </w:rPr>
+        <w:t xml:space="preserve">model_PhD_base =</w:t>
+      </w:r>
+      <w:r>
+        <w:rPr>
+          <w:rStyle w:val="StringTok"/>
+        </w:rPr>
+        <w:t xml:space="preserve"> </w:t>
+      </w:r>
+      <w:r>
+        <w:rPr>
+          <w:rStyle w:val="KeywordTok"/>
+        </w:rPr>
+        <w:t xml:space="preserve">lm</w:t>
+      </w:r>
+      <w:r>
+        <w:rPr>
+          <w:rStyle w:val="NormalTok"/>
+        </w:rPr>
+        <w:t xml:space="preserve">(matches ~</w:t>
+      </w:r>
+      <w:r>
+        <w:rPr>
+          <w:rStyle w:val="StringTok"/>
+        </w:rPr>
+        <w:t xml:space="preserve"> </w:t>
+      </w:r>
+      <w:r>
+        <w:rPr>
+          <w:rStyle w:val="NormalTok"/>
+        </w:rPr>
+        <w:t xml:space="preserve">phd, </w:t>
+      </w:r>
+      <w:r>
+        <w:rPr>
+          <w:rStyle w:val="DataTypeTok"/>
+        </w:rPr>
+        <w:t xml:space="preserve">data =</w:t>
+      </w:r>
+      <w:r>
+        <w:rPr>
+          <w:rStyle w:val="NormalTok"/>
+        </w:rPr>
+        <w:t xml:space="preserve"> </w:t>
+      </w:r>
+      <w:r>
+        <w:rPr>
+          <w:rStyle w:val="NormalTok"/>
+        </w:rPr>
+        <w:t xml:space="preserve">df)</w:t>
+      </w:r>
+      <w:r>
+        <w:br w:type="textWrapping"/>
+      </w:r>
+      <w:r>
+        <w:br w:type="textWrapping"/>
+      </w:r>
+      <w:r>
+        <w:rPr>
+          <w:rStyle w:val="CommentTok"/>
+        </w:rPr>
+        <w:t xml:space="preserve">#Change type to "latex" for knitting to pdf</w:t>
+      </w:r>
+      <w:r>
+        <w:br w:type="textWrapping"/>
+      </w:r>
+      <w:r>
+        <w:rPr>
+          <w:rStyle w:val="KeywordTok"/>
+        </w:rPr>
+        <w:t xml:space="preserve">stargazer</w:t>
+      </w:r>
+      <w:r>
+        <w:rPr>
+          <w:rStyle w:val="NormalTok"/>
+        </w:rPr>
+        <w:t xml:space="preserve">(model_MD_base, model_BS_base, model_noedu_base, model_PhD_base,</w:t>
+      </w:r>
+      <w:r>
+        <w:rPr>
+          <w:rStyle w:val="DataTypeTok"/>
+        </w:rPr>
+        <w:t xml:space="preserve">type =</w:t>
+      </w:r>
+      <w:r>
+        <w:rPr>
+          <w:rStyle w:val="NormalTok"/>
+        </w:rPr>
+        <w:t xml:space="preserve"> </w:t>
+      </w:r>
+      <w:r>
+        <w:rPr>
+          <w:rStyle w:val="StringTok"/>
+        </w:rPr>
+        <w:t xml:space="preserve">"text"</w:t>
+      </w:r>
+      <w:r>
+        <w:rPr>
+          <w:rStyle w:val="NormalTok"/>
+        </w:rPr>
+        <w:t xml:space="preserve">, </w:t>
+      </w:r>
+      <w:r>
+        <w:rPr>
+          <w:rStyle w:val="DataTypeTok"/>
+        </w:rPr>
+        <w:t xml:space="preserve">report =</w:t>
+      </w:r>
+      <w:r>
+        <w:rPr>
+          <w:rStyle w:val="NormalTok"/>
+        </w:rPr>
+        <w:t xml:space="preserve"> </w:t>
+      </w:r>
+      <w:r>
+        <w:rPr>
+          <w:rStyle w:val="StringTok"/>
+        </w:rPr>
+        <w:t xml:space="preserve">"vcs*"</w:t>
+      </w:r>
+      <w:r>
+        <w:rPr>
+          <w:rStyle w:val="NormalTok"/>
+        </w:rPr>
+        <w:t xml:space="preserve">, </w:t>
+      </w:r>
+      <w:r>
+        <w:rPr>
+          <w:rStyle w:val="DataTypeTok"/>
+        </w:rPr>
+        <w:t xml:space="preserve">single.row =</w:t>
+      </w:r>
+      <w:r>
+        <w:rPr>
+          <w:rStyle w:val="NormalTok"/>
+        </w:rPr>
+        <w:t xml:space="preserve"> </w:t>
+      </w:r>
+      <w:r>
+        <w:rPr>
+          <w:rStyle w:val="NormalTok"/>
+        </w:rPr>
+        <w:t xml:space="preserve">F, </w:t>
+      </w:r>
+      <w:r>
+        <w:rPr>
+          <w:rStyle w:val="DataTypeTok"/>
+        </w:rPr>
+        <w:t xml:space="preserve">column.labels =</w:t>
+      </w:r>
+      <w:r>
+        <w:rPr>
+          <w:rStyle w:val="NormalTok"/>
+        </w:rPr>
+        <w:t xml:space="preserve"> </w:t>
+      </w:r>
+      <w:r>
+        <w:rPr>
+          <w:rStyle w:val="KeywordTok"/>
+        </w:rPr>
+        <w:t xml:space="preserve">c</w:t>
+      </w:r>
+      <w:r>
+        <w:rPr>
+          <w:rStyle w:val="NormalTok"/>
+        </w:rPr>
+        <w:t xml:space="preserve">(</w:t>
+      </w:r>
+      <w:r>
+        <w:rPr>
+          <w:rStyle w:val="StringTok"/>
+        </w:rPr>
+        <w:t xml:space="preserve">"MD"</w:t>
+      </w:r>
+      <w:r>
+        <w:rPr>
+          <w:rStyle w:val="NormalTok"/>
+        </w:rPr>
+        <w:t xml:space="preserve">,</w:t>
+      </w:r>
+      <w:r>
+        <w:rPr>
+          <w:rStyle w:val="StringTok"/>
+        </w:rPr>
+        <w:t xml:space="preserve">"BS"</w:t>
+      </w:r>
+      <w:r>
+        <w:rPr>
+          <w:rStyle w:val="NormalTok"/>
+        </w:rPr>
+        <w:t xml:space="preserve">, </w:t>
+      </w:r>
+      <w:r>
+        <w:rPr>
+          <w:rStyle w:val="StringTok"/>
+        </w:rPr>
+        <w:t xml:space="preserve">"No Edu"</w:t>
+      </w:r>
+      <w:r>
+        <w:rPr>
+          <w:rStyle w:val="NormalTok"/>
+        </w:rPr>
+        <w:t xml:space="preserve">, </w:t>
+      </w:r>
+      <w:r>
+        <w:rPr>
+          <w:rStyle w:val="StringTok"/>
+        </w:rPr>
+        <w:t xml:space="preserve">"PhD"</w:t>
+      </w:r>
+      <w:r>
+        <w:rPr>
+          <w:rStyle w:val="NormalTok"/>
+        </w:rPr>
+        <w:t xml:space="preserve">), </w:t>
+      </w:r>
+      <w:r>
+        <w:rPr>
+          <w:rStyle w:val="DataTypeTok"/>
+        </w:rPr>
+        <w:t xml:space="preserve">title =</w:t>
+      </w:r>
+      <w:r>
+        <w:rPr>
+          <w:rStyle w:val="StringTok"/>
+        </w:rPr>
+        <w:t xml:space="preserve">"Comparison of treatments"</w:t>
+      </w:r>
+      <w:r>
+        <w:rPr>
+          <w:rStyle w:val="NormalTok"/>
+        </w:rPr>
+        <w:t xml:space="preserve">)</w:t>
+      </w:r>
+    </w:p>
+    <w:p>
+      <w:pPr>
+        <w:pStyle w:val="Heading1"/>
+      </w:pPr>
+      <w:bookmarkStart w:id="39" w:name="comparison-of-treatments"/>
+      <w:bookmarkEnd w:id="39"/>
+      <w:r>
+        <w:t xml:space="preserve">Comparison of treatments</w:t>
+      </w:r>
+    </w:p>
+    <w:p>
+      <w:pPr>
+        <w:pStyle w:val="SourceCode"/>
+      </w:pPr>
+      <w:r>
+        <w:rPr>
+          <w:rStyle w:val="VerbatimChar"/>
+        </w:rPr>
+        <w:t xml:space="preserve">                                        Dependent variable:            </w:t>
+      </w:r>
+      <w:r>
+        <w:br w:type="textWrapping"/>
+      </w:r>
+      <w:r>
+        <w:rPr>
+          <w:rStyle w:val="VerbatimChar"/>
+        </w:rPr>
+        <w:t xml:space="preserve">                            -------------------------------------------</w:t>
+      </w:r>
+      <w:r>
+        <w:br w:type="textWrapping"/>
+      </w:r>
+      <w:r>
+        <w:rPr>
+          <w:rStyle w:val="VerbatimChar"/>
+        </w:rPr>
+        <w:t xml:space="preserve">                                              matches                  </w:t>
+      </w:r>
+      <w:r>
+        <w:br w:type="textWrapping"/>
+      </w:r>
+      <w:r>
+        <w:rPr>
+          <w:rStyle w:val="VerbatimChar"/>
+        </w:rPr>
+        <w:t xml:space="preserve">                                MD         BS       No Edu      PhD    </w:t>
+      </w:r>
+      <w:r>
+        <w:br w:type="textWrapping"/>
+      </w:r>
+      <w:r>
+        <w:rPr>
+          <w:rStyle w:val="VerbatimChar"/>
+        </w:rPr>
+        <w:t xml:space="preserve">                               (1)        (2)        (3)        (4)    </w:t>
+      </w:r>
+    </w:p>
+    <w:tbl>
+      <w:tblPr>
+        <w:tblStyle w:val="TableNormal"/>
+        <w:tblW w:type="pct" w:w="5000.0"/>
+        <w:tblLook/>
+      </w:tblPr>
+      <w:tblGrid>
+        <w:gridCol w:w="7920"/>
+      </w:tblGrid>
+      <w:tr>
+        <w:tc>
+          <w:p>
+            <w:pPr>
+              <w:pStyle w:val="Compact"/>
+              <w:jc w:val="left"/>
+            </w:pPr>
+            <w:r>
+              <w:t xml:space="preserve">md 0.032</w:t>
+            </w:r>
+            <w:r>
+              <w:t xml:space="preserve"> </w:t>
+            </w:r>
+            <w:r>
+              <w:t xml:space="preserve">(0.009)***</w:t>
+            </w:r>
+          </w:p>
+        </w:tc>
+      </w:tr>
+      <w:tr>
+        <w:tc>
+          <w:p>
+            <w:pPr>
+              <w:pStyle w:val="Compact"/>
+              <w:jc w:val="left"/>
+            </w:pPr>
+            <w:r>
+              <w:t xml:space="preserve">bs -0.018</w:t>
+            </w:r>
+            <w:r>
+              <w:t xml:space="preserve"> </w:t>
+            </w:r>
+            <w:r>
+              <w:t xml:space="preserve">(0.008)**</w:t>
+            </w:r>
+          </w:p>
+        </w:tc>
+      </w:tr>
+      <w:tr>
+        <w:tc>
+          <w:p>
+            <w:pPr>
+              <w:pStyle w:val="Compact"/>
+              <w:jc w:val="left"/>
+            </w:pPr>
+            <w:r>
+              <w:t xml:space="preserve">noedu -0.011</w:t>
+            </w:r>
+            <w:r>
+              <w:t xml:space="preserve"> </w:t>
+            </w:r>
+            <w:r>
+              <w:t xml:space="preserve">(0.008)</w:t>
+            </w:r>
+          </w:p>
+        </w:tc>
+      </w:tr>
+      <w:tr>
+        <w:tc>
+          <w:p>
+            <w:pPr>
+              <w:pStyle w:val="Compact"/>
+              <w:jc w:val="left"/>
+            </w:pPr>
+            <w:r>
+              <w:t xml:space="preserve">phd -0.002</w:t>
+            </w:r>
+            <w:r>
+              <w:t xml:space="preserve"> </w:t>
+            </w:r>
+            <w:r>
+              <w:t xml:space="preserve">(0.008)</w:t>
+            </w:r>
+          </w:p>
+        </w:tc>
+      </w:tr>
+      <w:tr>
+        <w:tc>
+          <w:p>
+            <w:pPr>
+              <w:pStyle w:val="Compact"/>
+              <w:jc w:val="left"/>
+            </w:pPr>
+            <w:r>
+              <w:t xml:space="preserve">Constant 0.085 0.098 0.096 0.094</w:t>
+            </w:r>
+            <w:r>
+              <w:t xml:space="preserve"> </w:t>
+            </w:r>
+            <w:r>
+              <w:t xml:space="preserve">(0.004)*** (0.004)*** (0.004)*** (0.004)***</w:t>
+            </w:r>
+          </w:p>
+        </w:tc>
+      </w:tr>
+    </w:tbl>
+    <w:p>
+      <w:pPr>
+        <w:pStyle w:val="BodyText"/>
+      </w:pPr>
+      <w:r>
+        <w:t xml:space="preserve">Observations 6,269 6,269 6,269 6,269</w:t>
+      </w:r>
+      <w:r>
+        <w:br w:type="textWrapping"/>
+      </w:r>
+      <w:r>
+        <w:t xml:space="preserve">R2 0.002 0.001 0.0003 0.00001</w:t>
+      </w:r>
+      <w:r>
+        <w:br w:type="textWrapping"/>
+      </w:r>
+      <w:r>
+        <w:t xml:space="preserve">Adjusted R2 0.002 0.001 0.0001 -0.0002</w:t>
+      </w:r>
+      <w:r>
+        <w:br w:type="textWrapping"/>
+      </w:r>
+      <w:r>
+        <w:t xml:space="preserve">Residual Std. Error (df = 6267) 0.290 0.291 0.291 0.291</w:t>
+      </w:r>
+      <w:r>
+        <w:br w:type="textWrapping"/>
+      </w:r>
+      <w:r>
+        <w:t xml:space="preserve">F Statistic (df = 1; 6267) 13.888*** 4.640** 1.693 0.040</w:t>
+      </w:r>
+      <w:r>
+        <w:br w:type="textWrapping"/>
+      </w:r>
+      <w:r>
+        <w:t xml:space="preserve">===========================================================================</w:t>
+      </w:r>
+      <w:r>
+        <w:t xml:space="preserve"> </w:t>
+      </w:r>
+      <w:r>
+        <w:t xml:space="preserve">Note:</w:t>
+      </w:r>
+      <w:r>
+        <w:t xml:space="preserve"> </w:t>
+      </w:r>
+      <w:r>
+        <w:rPr>
+          <w:i/>
+        </w:rPr>
+        <w:t xml:space="preserve">p&lt;0.1;</w:t>
+      </w:r>
+      <w:r>
+        <w:rPr>
+          <w:i/>
+        </w:rPr>
+        <w:t xml:space="preserve"> </w:t>
+      </w:r>
+      <w:r>
+        <w:rPr>
+          <w:b/>
+          <w:i/>
+        </w:rPr>
+        <w:t xml:space="preserve">p&lt;0.05;</w:t>
+      </w:r>
+      <w:r>
+        <w:rPr>
+          <w:b/>
+          <w:i/>
+        </w:rPr>
+        <w:t xml:space="preserve"> </w:t>
+      </w:r>
+      <w:r>
+        <w:t xml:space="preserve">p&lt;0.01</w:t>
+      </w:r>
+    </w:p>
+    <w:p>
+      <w:pPr>
+        <w:pStyle w:val="SourceCode"/>
+      </w:pPr>
+      <w:r>
+        <w:rPr>
+          <w:rStyle w:val="CommentTok"/>
+        </w:rPr>
+        <w:t xml:space="preserve">#cat("\n\n\\pagebreak\n")</w:t>
+      </w:r>
+    </w:p>
+    <w:p>
+      <w:pPr>
+        <w:pStyle w:val="Heading2"/>
+      </w:pPr>
+      <w:bookmarkStart w:id="40" w:name="age-impact-from-kavlin"/>
+      <w:bookmarkEnd w:id="40"/>
+      <w:r>
+        <w:t xml:space="preserve">Age impact from Kavlin</w:t>
+      </w:r>
+    </w:p>
+    <w:p>
+      <w:pPr>
+        <w:pStyle w:val="SourceCode"/>
+      </w:pPr>
+      <w:r>
+        <w:rPr>
+          <w:rStyle w:val="NormalTok"/>
+        </w:rPr>
+        <w:t xml:space="preserve">noedu.model &lt;-</w:t>
+      </w:r>
+      <w:r>
+        <w:rPr>
+          <w:rStyle w:val="StringTok"/>
+        </w:rPr>
+        <w:t xml:space="preserve"> </w:t>
+      </w:r>
+      <w:r>
+        <w:rPr>
+          <w:rStyle w:val="KeywordTok"/>
+        </w:rPr>
+        <w:t xml:space="preserve">lm</w:t>
+      </w:r>
+      <w:r>
+        <w:rPr>
+          <w:rStyle w:val="NormalTok"/>
+        </w:rPr>
+        <w:t xml:space="preserve">(age ~</w:t>
+      </w:r>
+      <w:r>
+        <w:rPr>
+          <w:rStyle w:val="StringTok"/>
+        </w:rPr>
+        <w:t xml:space="preserve"> </w:t>
+      </w:r>
+      <w:r>
+        <w:rPr>
+          <w:rStyle w:val="NormalTok"/>
+        </w:rPr>
+        <w:t xml:space="preserve">noedu, </w:t>
+      </w:r>
+      <w:r>
+        <w:rPr>
+          <w:rStyle w:val="DataTypeTok"/>
+        </w:rPr>
+        <w:t xml:space="preserve">data=</w:t>
+      </w:r>
+      <w:r>
+        <w:rPr>
+          <w:rStyle w:val="NormalTok"/>
+        </w:rPr>
+        <w:t xml:space="preserve">df_female)</w:t>
+      </w:r>
+      <w:r>
+        <w:br w:type="textWrapping"/>
+      </w:r>
+      <w:r>
+        <w:rPr>
+          <w:rStyle w:val="KeywordTok"/>
+        </w:rPr>
+        <w:t xml:space="preserve">robustSEs</w:t>
+      </w:r>
+      <w:r>
+        <w:rPr>
+          <w:rStyle w:val="NormalTok"/>
+        </w:rPr>
+        <w:t xml:space="preserve">(noedu.model)</w:t>
+      </w:r>
+    </w:p>
+    <w:p>
+      <w:pPr>
+        <w:pStyle w:val="SourceCode"/>
+      </w:pPr>
+      <w:r>
+        <w:rPr>
+          <w:rStyle w:val="VerbatimChar"/>
+        </w:rPr>
+        <w:t xml:space="preserve">## </w:t>
+      </w:r>
+      <w:r>
+        <w:br w:type="textWrapping"/>
+      </w:r>
+      <w:r>
+        <w:rPr>
+          <w:rStyle w:val="VerbatimChar"/>
+        </w:rPr>
+        <w:t xml:space="preserve">## t test of coefficients:</w:t>
+      </w:r>
+      <w:r>
+        <w:br w:type="textWrapping"/>
+      </w:r>
+      <w:r>
+        <w:rPr>
+          <w:rStyle w:val="VerbatimChar"/>
+        </w:rPr>
+        <w:t xml:space="preserve">## </w:t>
+      </w:r>
+      <w:r>
+        <w:br w:type="textWrapping"/>
+      </w:r>
+      <w:r>
+        <w:rPr>
+          <w:rStyle w:val="VerbatimChar"/>
+        </w:rPr>
+        <w:t xml:space="preserve">##              Estimate Std. Error t value Pr(&gt;|t|)    </w:t>
+      </w:r>
+      <w:r>
+        <w:br w:type="textWrapping"/>
+      </w:r>
+      <w:r>
+        <w:rPr>
+          <w:rStyle w:val="VerbatimChar"/>
+        </w:rPr>
+        <w:t xml:space="preserve">## (Intercept) 27.812555   0.056627  491.15  &lt; 2e-16 ***</w:t>
+      </w:r>
+      <w:r>
+        <w:br w:type="textWrapping"/>
+      </w:r>
+      <w:r>
+        <w:rPr>
+          <w:rStyle w:val="VerbatimChar"/>
+        </w:rPr>
+        <w:t xml:space="preserve">## noedu       -0.200654   0.112095   -1.79  0.07355 .  </w:t>
+      </w:r>
+      <w:r>
+        <w:br w:type="textWrapping"/>
+      </w:r>
+      <w:r>
+        <w:rPr>
+          <w:rStyle w:val="VerbatimChar"/>
+        </w:rPr>
+        <w:t xml:space="preserve">## ---</w:t>
+      </w:r>
+      <w:r>
+        <w:br w:type="textWrapping"/>
+      </w:r>
+      <w:r>
+        <w:rPr>
+          <w:rStyle w:val="VerbatimChar"/>
+        </w:rPr>
+        <w:t xml:space="preserve">## Signif. codes:  0 '***' 0.001 '**' 0.01 '*' 0.05 '.' 0.1 ' ' 1</w:t>
+      </w:r>
+    </w:p>
+    <w:p>
+      <w:pPr>
+        <w:pStyle w:val="SourceCode"/>
+      </w:pPr>
+      <w:r>
+        <w:rPr>
+          <w:rStyle w:val="NormalTok"/>
+        </w:rPr>
+        <w:t xml:space="preserve">bs.model &lt;-</w:t>
+      </w:r>
+      <w:r>
+        <w:rPr>
+          <w:rStyle w:val="StringTok"/>
+        </w:rPr>
+        <w:t xml:space="preserve"> </w:t>
+      </w:r>
+      <w:r>
+        <w:rPr>
+          <w:rStyle w:val="KeywordTok"/>
+        </w:rPr>
+        <w:t xml:space="preserve">lm</w:t>
+      </w:r>
+      <w:r>
+        <w:rPr>
+          <w:rStyle w:val="NormalTok"/>
+        </w:rPr>
+        <w:t xml:space="preserve">(age ~</w:t>
+      </w:r>
+      <w:r>
+        <w:rPr>
+          <w:rStyle w:val="StringTok"/>
+        </w:rPr>
+        <w:t xml:space="preserve"> </w:t>
+      </w:r>
+      <w:r>
+        <w:rPr>
+          <w:rStyle w:val="NormalTok"/>
+        </w:rPr>
+        <w:t xml:space="preserve">bs, </w:t>
+      </w:r>
+      <w:r>
+        <w:rPr>
+          <w:rStyle w:val="DataTypeTok"/>
+        </w:rPr>
+        <w:t xml:space="preserve">data=</w:t>
+      </w:r>
+      <w:r>
+        <w:rPr>
+          <w:rStyle w:val="NormalTok"/>
+        </w:rPr>
+        <w:t xml:space="preserve">df_female)</w:t>
+      </w:r>
+      <w:r>
+        <w:br w:type="textWrapping"/>
+      </w:r>
+      <w:r>
+        <w:rPr>
+          <w:rStyle w:val="KeywordTok"/>
+        </w:rPr>
+        <w:t xml:space="preserve">robustSEs</w:t>
+      </w:r>
+      <w:r>
+        <w:rPr>
+          <w:rStyle w:val="NormalTok"/>
+        </w:rPr>
+        <w:t xml:space="preserve">(bs.model)</w:t>
+      </w:r>
+    </w:p>
+    <w:p>
+      <w:pPr>
+        <w:pStyle w:val="SourceCode"/>
+      </w:pPr>
+      <w:r>
+        <w:rPr>
+          <w:rStyle w:val="VerbatimChar"/>
+        </w:rPr>
+        <w:t xml:space="preserve">## </w:t>
+      </w:r>
+      <w:r>
+        <w:br w:type="textWrapping"/>
+      </w:r>
+      <w:r>
+        <w:rPr>
+          <w:rStyle w:val="VerbatimChar"/>
+        </w:rPr>
+        <w:t xml:space="preserve">## t test of coefficients:</w:t>
+      </w:r>
+      <w:r>
+        <w:br w:type="textWrapping"/>
+      </w:r>
+      <w:r>
+        <w:rPr>
+          <w:rStyle w:val="VerbatimChar"/>
+        </w:rPr>
+        <w:t xml:space="preserve">## </w:t>
+      </w:r>
+      <w:r>
+        <w:br w:type="textWrapping"/>
+      </w:r>
+      <w:r>
+        <w:rPr>
+          <w:rStyle w:val="VerbatimChar"/>
+        </w:rPr>
+        <w:t xml:space="preserve">##              Estimate Std. Error  t value Pr(&gt;|t|)    </w:t>
+      </w:r>
+      <w:r>
+        <w:br w:type="textWrapping"/>
+      </w:r>
+      <w:r>
+        <w:rPr>
+          <w:rStyle w:val="VerbatimChar"/>
+        </w:rPr>
+        <w:t xml:space="preserve">## (Intercept) 27.724016   0.056588 489.9242   &lt;2e-16 ***</w:t>
+      </w:r>
+      <w:r>
+        <w:br w:type="textWrapping"/>
+      </w:r>
+      <w:r>
+        <w:rPr>
+          <w:rStyle w:val="VerbatimChar"/>
+        </w:rPr>
+        <w:t xml:space="preserve">## bs           0.146785   0.112322   1.3068   0.1914    </w:t>
+      </w:r>
+      <w:r>
+        <w:br w:type="textWrapping"/>
+      </w:r>
+      <w:r>
+        <w:rPr>
+          <w:rStyle w:val="VerbatimChar"/>
+        </w:rPr>
+        <w:t xml:space="preserve">## ---</w:t>
+      </w:r>
+      <w:r>
+        <w:br w:type="textWrapping"/>
+      </w:r>
+      <w:r>
+        <w:rPr>
+          <w:rStyle w:val="VerbatimChar"/>
+        </w:rPr>
+        <w:t xml:space="preserve">## Signif. codes:  0 '***' 0.001 '**' 0.01 '*' 0.05 '.' 0.1 ' ' 1</w:t>
+      </w:r>
+    </w:p>
+    <w:p>
+      <w:pPr>
+        <w:pStyle w:val="SourceCode"/>
+      </w:pPr>
+      <w:r>
+        <w:rPr>
+          <w:rStyle w:val="NormalTok"/>
+        </w:rPr>
+        <w:t xml:space="preserve">md.model &lt;-</w:t>
+      </w:r>
+      <w:r>
+        <w:rPr>
+          <w:rStyle w:val="StringTok"/>
+        </w:rPr>
+        <w:t xml:space="preserve"> </w:t>
+      </w:r>
+      <w:r>
+        <w:rPr>
+          <w:rStyle w:val="KeywordTok"/>
+        </w:rPr>
+        <w:t xml:space="preserve">lm</w:t>
+      </w:r>
+      <w:r>
+        <w:rPr>
+          <w:rStyle w:val="NormalTok"/>
+        </w:rPr>
+        <w:t xml:space="preserve">(age ~</w:t>
+      </w:r>
+      <w:r>
+        <w:rPr>
+          <w:rStyle w:val="StringTok"/>
+        </w:rPr>
+        <w:t xml:space="preserve"> </w:t>
+      </w:r>
+      <w:r>
+        <w:rPr>
+          <w:rStyle w:val="NormalTok"/>
+        </w:rPr>
+        <w:t xml:space="preserve">md, </w:t>
+      </w:r>
+      <w:r>
+        <w:rPr>
+          <w:rStyle w:val="DataTypeTok"/>
+        </w:rPr>
+        <w:t xml:space="preserve">data=</w:t>
+      </w:r>
+      <w:r>
+        <w:rPr>
+          <w:rStyle w:val="NormalTok"/>
+        </w:rPr>
+        <w:t xml:space="preserve">df_female)</w:t>
+      </w:r>
+      <w:r>
+        <w:br w:type="textWrapping"/>
+      </w:r>
+      <w:r>
+        <w:rPr>
+          <w:rStyle w:val="KeywordTok"/>
+        </w:rPr>
+        <w:t xml:space="preserve">robustSEs</w:t>
+      </w:r>
+      <w:r>
+        <w:rPr>
+          <w:rStyle w:val="NormalTok"/>
+        </w:rPr>
+        <w:t xml:space="preserve">(md.model)</w:t>
+      </w:r>
+    </w:p>
+    <w:p>
+      <w:pPr>
+        <w:pStyle w:val="SourceCode"/>
+      </w:pPr>
+      <w:r>
+        <w:rPr>
+          <w:rStyle w:val="VerbatimChar"/>
+        </w:rPr>
+        <w:t xml:space="preserve">## </w:t>
+      </w:r>
+      <w:r>
+        <w:br w:type="textWrapping"/>
+      </w:r>
+      <w:r>
+        <w:rPr>
+          <w:rStyle w:val="VerbatimChar"/>
+        </w:rPr>
+        <w:t xml:space="preserve">## t test of coefficients:</w:t>
+      </w:r>
+      <w:r>
+        <w:br w:type="textWrapping"/>
+      </w:r>
+      <w:r>
+        <w:rPr>
+          <w:rStyle w:val="VerbatimChar"/>
+        </w:rPr>
+        <w:t xml:space="preserve">## </w:t>
+      </w:r>
+      <w:r>
+        <w:br w:type="textWrapping"/>
+      </w:r>
+      <w:r>
+        <w:rPr>
+          <w:rStyle w:val="VerbatimChar"/>
+        </w:rPr>
+        <w:t xml:space="preserve">##             Estimate Std. Error  t value Pr(&gt;|t|)    </w:t>
+      </w:r>
+      <w:r>
+        <w:br w:type="textWrapping"/>
+      </w:r>
+      <w:r>
+        <w:rPr>
+          <w:rStyle w:val="VerbatimChar"/>
+        </w:rPr>
+        <w:t xml:space="preserve">## (Intercept) 27.79070    0.05615 494.9383   &lt;2e-16 ***</w:t>
+      </w:r>
+      <w:r>
+        <w:br w:type="textWrapping"/>
+      </w:r>
+      <w:r>
+        <w:rPr>
+          <w:rStyle w:val="VerbatimChar"/>
+        </w:rPr>
+        <w:t xml:space="preserve">## md          -0.12450    0.11409  -1.0912   0.2753    </w:t>
+      </w:r>
+      <w:r>
+        <w:br w:type="textWrapping"/>
+      </w:r>
+      <w:r>
+        <w:rPr>
+          <w:rStyle w:val="VerbatimChar"/>
+        </w:rPr>
+        <w:t xml:space="preserve">## ---</w:t>
+      </w:r>
+      <w:r>
+        <w:br w:type="textWrapping"/>
+      </w:r>
+      <w:r>
+        <w:rPr>
+          <w:rStyle w:val="VerbatimChar"/>
+        </w:rPr>
+        <w:t xml:space="preserve">## Signif. codes:  0 '***' 0.001 '**' 0.01 '*' 0.05 '.' 0.1 ' ' 1</w:t>
+      </w:r>
+    </w:p>
+    <w:p>
+      <w:pPr>
+        <w:pStyle w:val="SourceCode"/>
+      </w:pPr>
+      <w:r>
+        <w:rPr>
+          <w:rStyle w:val="NormalTok"/>
+        </w:rPr>
+        <w:t xml:space="preserve">phd.model &lt;-</w:t>
+      </w:r>
+      <w:r>
+        <w:rPr>
+          <w:rStyle w:val="StringTok"/>
+        </w:rPr>
+        <w:t xml:space="preserve"> </w:t>
+      </w:r>
+      <w:r>
+        <w:rPr>
+          <w:rStyle w:val="KeywordTok"/>
+        </w:rPr>
+        <w:t xml:space="preserve">lm</w:t>
+      </w:r>
+      <w:r>
+        <w:rPr>
+          <w:rStyle w:val="NormalTok"/>
+        </w:rPr>
+        <w:t xml:space="preserve">(age ~</w:t>
+      </w:r>
+      <w:r>
+        <w:rPr>
+          <w:rStyle w:val="StringTok"/>
+        </w:rPr>
+        <w:t xml:space="preserve"> </w:t>
+      </w:r>
+      <w:r>
+        <w:rPr>
+          <w:rStyle w:val="NormalTok"/>
+        </w:rPr>
+        <w:t xml:space="preserve">phd, </w:t>
+      </w:r>
+      <w:r>
+        <w:rPr>
+          <w:rStyle w:val="DataTypeTok"/>
+        </w:rPr>
+        <w:t xml:space="preserve">data=</w:t>
+      </w:r>
+      <w:r>
+        <w:rPr>
+          <w:rStyle w:val="NormalTok"/>
+        </w:rPr>
+        <w:t xml:space="preserve">df_female)</w:t>
+      </w:r>
+      <w:r>
+        <w:br w:type="textWrapping"/>
+      </w:r>
+      <w:r>
+        <w:rPr>
+          <w:rStyle w:val="KeywordTok"/>
+        </w:rPr>
+        <w:t xml:space="preserve">robustSEs</w:t>
+      </w:r>
+      <w:r>
+        <w:rPr>
+          <w:rStyle w:val="NormalTok"/>
+        </w:rPr>
+        <w:t xml:space="preserve">(phd.model)</w:t>
+      </w:r>
+    </w:p>
+    <w:p>
+      <w:pPr>
+        <w:pStyle w:val="SourceCode"/>
+      </w:pPr>
+      <w:r>
+        <w:rPr>
+          <w:rStyle w:val="VerbatimChar"/>
+        </w:rPr>
+        <w:t xml:space="preserve">## </w:t>
+      </w:r>
+      <w:r>
+        <w:br w:type="textWrapping"/>
+      </w:r>
+      <w:r>
+        <w:rPr>
+          <w:rStyle w:val="VerbatimChar"/>
+        </w:rPr>
+        <w:t xml:space="preserve">## t test of coefficients:</w:t>
+      </w:r>
+      <w:r>
+        <w:br w:type="textWrapping"/>
+      </w:r>
+      <w:r>
+        <w:rPr>
+          <w:rStyle w:val="VerbatimChar"/>
+        </w:rPr>
+        <w:t xml:space="preserve">## </w:t>
+      </w:r>
+      <w:r>
+        <w:br w:type="textWrapping"/>
+      </w:r>
+      <w:r>
+        <w:rPr>
+          <w:rStyle w:val="VerbatimChar"/>
+        </w:rPr>
+        <w:t xml:space="preserve">##              Estimate Std. Error  t value Pr(&gt;|t|)    </w:t>
+      </w:r>
+      <w:r>
+        <w:br w:type="textWrapping"/>
+      </w:r>
+      <w:r>
+        <w:rPr>
+          <w:rStyle w:val="VerbatimChar"/>
+        </w:rPr>
+        <w:t xml:space="preserve">## (Intercept) 27.717699   0.056399 491.4607   &lt;2e-16 ***</w:t>
+      </w:r>
+      <w:r>
+        <w:br w:type="textWrapping"/>
+      </w:r>
+      <w:r>
+        <w:rPr>
+          <w:rStyle w:val="VerbatimChar"/>
+        </w:rPr>
+        <w:t xml:space="preserve">## phd          0.171333   0.113003   1.5162   0.1296    </w:t>
+      </w:r>
+      <w:r>
+        <w:br w:type="textWrapping"/>
+      </w:r>
+      <w:r>
+        <w:rPr>
+          <w:rStyle w:val="VerbatimChar"/>
+        </w:rPr>
+        <w:t xml:space="preserve">## ---</w:t>
+      </w:r>
+      <w:r>
+        <w:br w:type="textWrapping"/>
+      </w:r>
+      <w:r>
+        <w:rPr>
+          <w:rStyle w:val="VerbatimChar"/>
+        </w:rPr>
+        <w:t xml:space="preserve">## Signif. codes:  0 '***' 0.001 '**' 0.01 '*' 0.05 '.' 0.1 ' ' 1</w:t>
       </w:r>
     </w:p>
     <w:sectPr/>
@@ -1846,7 +5848,7 @@
     </w:lvl>
   </w:abstractNum>
   <w:abstractNum w:abstractNumId="990">
-    <w:nsid w:val="5b4e7abd"/>
+    <w:nsid w:val="88c9a5e9"/>
     <w:multiLevelType w:val="multilevel"/>
     <w:lvl w:ilvl="0">
       <w:numFmt w:val="bullet"/>

</xml_diff>